<commit_message>
edited the metadata page; fixed the example
</commit_message>
<xml_diff>
--- a/pandoc/word/metadata.docx
+++ b/pandoc/word/metadata.docx
@@ -112,95 +112,283 @@
     </w:p>
     <w:p>
       <w:pPr>
-        <w:rPr>
-          <w:lang w:val="en-US"/>
-        </w:rPr>
-      </w:pPr>
-    </w:p>
-    <w:p>
-      <w:pPr>
         <w:jc w:val="center"/>
         <w:rPr>
           <w:lang w:val="en-US"/>
         </w:rPr>
       </w:pPr>
-    </w:p>
-    <w:tbl>
-      <w:tblPr>
-        <w:tblStyle w:val="Grigliatabella"/>
-        <w:tblW w:w="0" w:type="auto"/>
-        <w:tblLook w:val="04A0" w:firstRow="1" w:lastRow="0" w:firstColumn="1" w:lastColumn="0" w:noHBand="0" w:noVBand="1"/>
-      </w:tblPr>
-      <w:tblGrid>
-        <w:gridCol w:w="9628"/>
-      </w:tblGrid>
-      <w:tr>
-        <w:tc>
-          <w:tcPr>
-            <w:tcW w:w="9628" w:type="dxa"/>
-          </w:tcPr>
-          <w:p>
-            <w:pPr>
-              <w:jc w:val="center"/>
-              <w:rPr>
-                <w:lang w:val="en-US"/>
-              </w:rPr>
-            </w:pPr>
-            <w:r>
-              <w:rPr>
-                <w:noProof/>
-                <w:lang w:val="en-US"/>
-              </w:rPr>
-              <w:drawing>
-                <wp:inline distT="0" distB="0" distL="0" distR="0" wp14:anchorId="07F34E62" wp14:editId="0D106A82">
-                  <wp:extent cx="4938047" cy="2206717"/>
-                  <wp:effectExtent l="0" t="0" r="0" b="3175"/>
-                  <wp:docPr id="16" name="Immagine 16"/>
-                  <wp:cNvGraphicFramePr>
-                    <a:graphicFrameLocks xmlns:a="http://schemas.openxmlformats.org/drawingml/2006/main" noChangeAspect="1"/>
-                  </wp:cNvGraphicFramePr>
-                  <a:graphic xmlns:a="http://schemas.openxmlformats.org/drawingml/2006/main">
-                    <a:graphicData uri="http://schemas.openxmlformats.org/drawingml/2006/picture">
-                      <pic:pic xmlns:pic="http://schemas.openxmlformats.org/drawingml/2006/picture">
-                        <pic:nvPicPr>
-                          <pic:cNvPr id="0" name="Picture 5"/>
-                          <pic:cNvPicPr>
-                            <a:picLocks noChangeAspect="1" noChangeArrowheads="1"/>
-                          </pic:cNvPicPr>
-                        </pic:nvPicPr>
-                        <pic:blipFill>
-                          <a:blip r:embed="rId6" cstate="print">
-                            <a:extLst>
-                              <a:ext uri="{28A0092B-C50C-407E-A947-70E740481C1C}">
-                                <a14:useLocalDpi xmlns:a14="http://schemas.microsoft.com/office/drawing/2010/main" val="0"/>
-                              </a:ext>
-                            </a:extLst>
-                          </a:blip>
-                          <a:srcRect/>
-                          <a:stretch>
-                            <a:fillRect/>
-                          </a:stretch>
-                        </pic:blipFill>
-                        <pic:spPr bwMode="auto">
-                          <a:xfrm>
-                            <a:off x="0" y="0"/>
-                            <a:ext cx="4988422" cy="2229229"/>
-                          </a:xfrm>
-                          <a:prstGeom prst="rect">
-                            <a:avLst/>
-                          </a:prstGeom>
-                          <a:noFill/>
-                        </pic:spPr>
-                      </pic:pic>
-                    </a:graphicData>
-                  </a:graphic>
-                </wp:inline>
-              </w:drawing>
-            </w:r>
-          </w:p>
-        </w:tc>
-      </w:tr>
-    </w:tbl>
+      <w:r>
+        <w:rPr>
+          <w:noProof/>
+          <w:lang w:val="en-US"/>
+        </w:rPr>
+        <mc:AlternateContent>
+          <mc:Choice Requires="wps">
+            <w:drawing>
+              <wp:anchor distT="45720" distB="45720" distL="114300" distR="114300" simplePos="0" relativeHeight="251659264" behindDoc="0" locked="0" layoutInCell="1" allowOverlap="1" wp14:anchorId="6AC32935" wp14:editId="11F5C2EE">
+                <wp:simplePos x="0" y="0"/>
+                <wp:positionH relativeFrom="column">
+                  <wp:posOffset>608965</wp:posOffset>
+                </wp:positionH>
+                <wp:positionV relativeFrom="paragraph">
+                  <wp:posOffset>381635</wp:posOffset>
+                </wp:positionV>
+                <wp:extent cx="5073650" cy="2277745"/>
+                <wp:effectExtent l="0" t="0" r="12700" b="27305"/>
+                <wp:wrapTopAndBottom/>
+                <wp:docPr id="217" name="Text Box 2"/>
+                <wp:cNvGraphicFramePr>
+                  <a:graphicFrameLocks xmlns:a="http://schemas.openxmlformats.org/drawingml/2006/main"/>
+                </wp:cNvGraphicFramePr>
+                <a:graphic xmlns:a="http://schemas.openxmlformats.org/drawingml/2006/main">
+                  <a:graphicData uri="http://schemas.microsoft.com/office/word/2010/wordprocessingShape">
+                    <wps:wsp>
+                      <wps:cNvSpPr txBox="1">
+                        <a:spLocks noChangeArrowheads="1"/>
+                      </wps:cNvSpPr>
+                      <wps:spPr bwMode="auto">
+                        <a:xfrm>
+                          <a:off x="0" y="0"/>
+                          <a:ext cx="5073650" cy="2277745"/>
+                        </a:xfrm>
+                        <a:prstGeom prst="rect">
+                          <a:avLst/>
+                        </a:prstGeom>
+                        <a:solidFill>
+                          <a:srgbClr val="FFFFFF"/>
+                        </a:solidFill>
+                        <a:ln w="9525">
+                          <a:solidFill>
+                            <a:srgbClr val="000000"/>
+                          </a:solidFill>
+                          <a:miter lim="800000"/>
+                          <a:headEnd/>
+                          <a:tailEnd/>
+                        </a:ln>
+                      </wps:spPr>
+                      <wps:txbx>
+                        <w:txbxContent>
+                          <w:p>
+                            <w:pPr>
+                              <w:jc w:val="center"/>
+                              <w:rPr>
+                                <w:lang w:val="en-US"/>
+                              </w:rPr>
+                            </w:pPr>
+                            <w:r>
+                              <w:rPr>
+                                <w:noProof/>
+                              </w:rPr>
+                              <w:drawing>
+                                <wp:inline distT="0" distB="0" distL="0" distR="0" wp14:anchorId="384FF788" wp14:editId="48126810">
+                                  <wp:extent cx="4435663" cy="2050793"/>
+                                  <wp:effectExtent l="0" t="0" r="0" b="6985"/>
+                                  <wp:docPr id="16" name="Immagine 16"/>
+                                  <wp:cNvGraphicFramePr/>
+                                  <a:graphic xmlns:a="http://schemas.openxmlformats.org/drawingml/2006/main">
+                                    <a:graphicData uri="http://schemas.openxmlformats.org/drawingml/2006/picture">
+                                      <pic:pic xmlns:pic="http://schemas.openxmlformats.org/drawingml/2006/picture">
+                                        <pic:nvPicPr>
+                                          <pic:cNvPr id="16" name="Immagine 16"/>
+                                          <pic:cNvPicPr/>
+                                        </pic:nvPicPr>
+                                        <pic:blipFill>
+                                          <a:blip r:embed="rId6" cstate="print">
+                                            <a:extLst>
+                                              <a:ext uri="{28A0092B-C50C-407E-A947-70E740481C1C}">
+                                                <a14:useLocalDpi xmlns:a14="http://schemas.microsoft.com/office/drawing/2010/main" val="0"/>
+                                              </a:ext>
+                                            </a:extLst>
+                                          </a:blip>
+                                          <a:srcRect/>
+                                          <a:stretch>
+                                            <a:fillRect/>
+                                          </a:stretch>
+                                        </pic:blipFill>
+                                        <pic:spPr bwMode="auto">
+                                          <a:xfrm>
+                                            <a:off x="0" y="0"/>
+                                            <a:ext cx="4486938" cy="2074499"/>
+                                          </a:xfrm>
+                                          <a:prstGeom prst="rect">
+                                            <a:avLst/>
+                                          </a:prstGeom>
+                                          <a:noFill/>
+                                        </pic:spPr>
+                                      </pic:pic>
+                                    </a:graphicData>
+                                  </a:graphic>
+                                </wp:inline>
+                              </w:drawing>
+                            </w:r>
+                          </w:p>
+                        </w:txbxContent>
+                      </wps:txbx>
+                      <wps:bodyPr rot="0" vert="horz" wrap="square" lIns="91440" tIns="45720" rIns="91440" bIns="45720" anchor="ctr" anchorCtr="0">
+                        <a:noAutofit/>
+                      </wps:bodyPr>
+                    </wps:wsp>
+                  </a:graphicData>
+                </a:graphic>
+                <wp14:sizeRelH relativeFrom="margin">
+                  <wp14:pctWidth>0</wp14:pctWidth>
+                </wp14:sizeRelH>
+                <wp14:sizeRelV relativeFrom="margin">
+                  <wp14:pctHeight>0</wp14:pctHeight>
+                </wp14:sizeRelV>
+              </wp:anchor>
+            </w:drawing>
+          </mc:Choice>
+          <mc:Fallback>
+            <w:pict>
+              <v:shapetype w14:anchorId="6AC32935" id="_x0000_t202" coordsize="21600,21600" o:spt="202" path="m,l,21600r21600,l21600,xe">
+                <v:stroke joinstyle="miter"/>
+                <v:path gradientshapeok="t" o:connecttype="rect"/>
+              </v:shapetype>
+              <v:shape id="Text Box 2" o:spid="_x0000_s1026" type="#_x0000_t202" style="position:absolute;left:0;text-align:left;margin-left:47.95pt;margin-top:30.05pt;width:399.5pt;height:179.35pt;z-index:251659264;visibility:visible;mso-wrap-style:square;mso-width-percent:0;mso-height-percent:0;mso-wrap-distance-left:9pt;mso-wrap-distance-top:3.6pt;mso-wrap-distance-right:9pt;mso-wrap-distance-bottom:3.6pt;mso-position-horizontal:absolute;mso-position-horizontal-relative:text;mso-position-vertical:absolute;mso-position-vertical-relative:text;mso-width-percent:0;mso-height-percent:0;mso-width-relative:margin;mso-height-relative:margin;v-text-anchor:middle" o:gfxdata="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">
+                <v:textbox>
+                  <w:txbxContent>
+                    <w:p>
+                      <w:pPr>
+                        <w:jc w:val="center"/>
+                        <w:rPr>
+                          <w:lang w:val="en-US"/>
+                        </w:rPr>
+                      </w:pPr>
+                      <w:r>
+                        <w:rPr>
+                          <w:noProof/>
+                        </w:rPr>
+                        <w:drawing>
+                          <wp:inline distT="0" distB="0" distL="0" distR="0" wp14:anchorId="384FF788" wp14:editId="48126810">
+                            <wp:extent cx="4435663" cy="2050793"/>
+                            <wp:effectExtent l="0" t="0" r="0" b="6985"/>
+                            <wp:docPr id="16" name="Immagine 16"/>
+                            <wp:cNvGraphicFramePr/>
+                            <a:graphic xmlns:a="http://schemas.openxmlformats.org/drawingml/2006/main">
+                              <a:graphicData uri="http://schemas.openxmlformats.org/drawingml/2006/picture">
+                                <pic:pic xmlns:pic="http://schemas.openxmlformats.org/drawingml/2006/picture">
+                                  <pic:nvPicPr>
+                                    <pic:cNvPr id="16" name="Immagine 16"/>
+                                    <pic:cNvPicPr/>
+                                  </pic:nvPicPr>
+                                  <pic:blipFill>
+                                    <a:blip r:embed="rId6" cstate="print">
+                                      <a:extLst>
+                                        <a:ext uri="{28A0092B-C50C-407E-A947-70E740481C1C}">
+                                          <a14:useLocalDpi xmlns:a14="http://schemas.microsoft.com/office/drawing/2010/main" val="0"/>
+                                        </a:ext>
+                                      </a:extLst>
+                                    </a:blip>
+                                    <a:srcRect/>
+                                    <a:stretch>
+                                      <a:fillRect/>
+                                    </a:stretch>
+                                  </pic:blipFill>
+                                  <pic:spPr bwMode="auto">
+                                    <a:xfrm>
+                                      <a:off x="0" y="0"/>
+                                      <a:ext cx="4486938" cy="2074499"/>
+                                    </a:xfrm>
+                                    <a:prstGeom prst="rect">
+                                      <a:avLst/>
+                                    </a:prstGeom>
+                                    <a:noFill/>
+                                  </pic:spPr>
+                                </pic:pic>
+                              </a:graphicData>
+                            </a:graphic>
+                          </wp:inline>
+                        </w:drawing>
+                      </w:r>
+                    </w:p>
+                  </w:txbxContent>
+                </v:textbox>
+                <w10:wrap type="topAndBottom"/>
+              </v:shape>
+            </w:pict>
+          </mc:Fallback>
+        </mc:AlternateContent>
+      </w:r>
+    </w:p>
+    <w:p>
+      <w:pPr>
+        <w:rPr>
+          <w:lang w:val="en-US"/>
+        </w:rPr>
+      </w:pPr>
+      <w:r>
+        <w:rPr>
+          <w:b/>
+          <w:bCs/>
+        </w:rPr>
+        <w:t xml:space="preserve">Figure </w:t>
+      </w:r>
+      <w:r>
+        <w:rPr>
+          <w:b/>
+          <w:bCs/>
+          <w:i/>
+          <w:iCs/>
+        </w:rPr>
+        <w:fldChar w:fldCharType="begin"/>
+      </w:r>
+      <w:r>
+        <w:rPr>
+          <w:b/>
+          <w:bCs/>
+        </w:rPr>
+        <w:instrText xml:space="preserve"> SEQ Figure \* ARABIC </w:instrText>
+      </w:r>
+      <w:r>
+        <w:rPr>
+          <w:b/>
+          <w:bCs/>
+          <w:i/>
+          <w:iCs/>
+        </w:rPr>
+        <w:fldChar w:fldCharType="separate"/>
+      </w:r>
+      <w:r>
+        <w:rPr>
+          <w:b/>
+          <w:bCs/>
+          <w:noProof/>
+        </w:rPr>
+        <w:t>1</w:t>
+      </w:r>
+      <w:r>
+        <w:rPr>
+          <w:b/>
+          <w:bCs/>
+          <w:i/>
+          <w:iCs/>
+        </w:rPr>
+        <w:fldChar w:fldCharType="end"/>
+      </w:r>
+      <w:r>
+        <w:rPr>
+          <w:b/>
+          <w:bCs/>
+        </w:rPr>
+        <w:t xml:space="preserve"> – </w:t>
+      </w:r>
+      <w:r>
+        <w:rPr>
+          <w:b/>
+          <w:bCs/>
+        </w:rPr>
+        <w:t xml:space="preserve">FAIR Digital Object </w:t>
+      </w:r>
+      <w:r>
+        <w:rPr>
+          <w:b/>
+          <w:bCs/>
+          <w:lang w:val="en-US"/>
+        </w:rPr>
+        <w:t>representation</w:t>
+      </w:r>
+    </w:p>
     <w:p>
       <w:pPr>
         <w:rPr>
@@ -237,87 +425,154 @@
     </w:p>
     <w:p>
       <w:pPr>
-        <w:rPr>
-          <w:lang w:val="en-US"/>
-        </w:rPr>
-      </w:pPr>
-    </w:p>
-    <w:tbl>
-      <w:tblPr>
-        <w:tblStyle w:val="Grigliatabella"/>
-        <w:tblW w:w="0" w:type="auto"/>
-        <w:tblLook w:val="04A0" w:firstRow="1" w:lastRow="0" w:firstColumn="1" w:lastColumn="0" w:noHBand="0" w:noVBand="1"/>
-      </w:tblPr>
-      <w:tblGrid>
-        <w:gridCol w:w="9628"/>
-      </w:tblGrid>
-      <w:tr>
-        <w:tc>
-          <w:tcPr>
-            <w:tcW w:w="9628" w:type="dxa"/>
-          </w:tcPr>
-          <w:p>
-            <w:pPr>
-              <w:jc w:val="center"/>
-              <w:rPr>
-                <w:lang w:val="en-US"/>
-              </w:rPr>
-            </w:pPr>
-            <w:r>
-              <w:rPr>
-                <w:noProof/>
-                <w:lang w:val="en-US"/>
-              </w:rPr>
-              <w:drawing>
-                <wp:inline distT="0" distB="0" distL="0" distR="0" wp14:anchorId="3C31B574" wp14:editId="5A0AE766">
-                  <wp:extent cx="3553097" cy="1963739"/>
-                  <wp:effectExtent l="0" t="0" r="0" b="0"/>
-                  <wp:docPr id="20" name="Immagine 20"/>
-                  <wp:cNvGraphicFramePr>
-                    <a:graphicFrameLocks xmlns:a="http://schemas.openxmlformats.org/drawingml/2006/main" noChangeAspect="1"/>
-                  </wp:cNvGraphicFramePr>
-                  <a:graphic xmlns:a="http://schemas.openxmlformats.org/drawingml/2006/main">
-                    <a:graphicData uri="http://schemas.openxmlformats.org/drawingml/2006/picture">
-                      <pic:pic xmlns:pic="http://schemas.openxmlformats.org/drawingml/2006/picture">
-                        <pic:nvPicPr>
-                          <pic:cNvPr id="0" name="Picture 6"/>
-                          <pic:cNvPicPr>
-                            <a:picLocks noChangeAspect="1" noChangeArrowheads="1"/>
-                          </pic:cNvPicPr>
-                        </pic:nvPicPr>
-                        <pic:blipFill>
-                          <a:blip r:embed="rId7" cstate="print">
-                            <a:extLst>
-                              <a:ext uri="{28A0092B-C50C-407E-A947-70E740481C1C}">
-                                <a14:useLocalDpi xmlns:a14="http://schemas.microsoft.com/office/drawing/2010/main" val="0"/>
-                              </a:ext>
-                            </a:extLst>
-                          </a:blip>
-                          <a:srcRect/>
-                          <a:stretch>
-                            <a:fillRect/>
-                          </a:stretch>
-                        </pic:blipFill>
-                        <pic:spPr bwMode="auto">
-                          <a:xfrm>
-                            <a:off x="0" y="0"/>
-                            <a:ext cx="3567893" cy="1971916"/>
-                          </a:xfrm>
-                          <a:prstGeom prst="rect">
-                            <a:avLst/>
-                          </a:prstGeom>
-                          <a:noFill/>
-                        </pic:spPr>
-                      </pic:pic>
-                    </a:graphicData>
-                  </a:graphic>
-                </wp:inline>
-              </w:drawing>
-            </w:r>
-          </w:p>
-        </w:tc>
-      </w:tr>
-    </w:tbl>
+        <w:jc w:val="center"/>
+        <w:rPr>
+          <w:lang w:val="en-US"/>
+        </w:rPr>
+      </w:pPr>
+      <w:r>
+        <w:rPr>
+          <w:noProof/>
+          <w:lang w:val="en-US"/>
+        </w:rPr>
+        <w:drawing>
+          <wp:inline distT="0" distB="0" distL="0" distR="0" wp14:anchorId="2284E316" wp14:editId="5F08769E">
+            <wp:extent cx="3553097" cy="1963739"/>
+            <wp:effectExtent l="0" t="0" r="0" b="0"/>
+            <wp:docPr id="20" name="Immagine 20"/>
+            <wp:cNvGraphicFramePr>
+              <a:graphicFrameLocks xmlns:a="http://schemas.openxmlformats.org/drawingml/2006/main" noChangeAspect="1"/>
+            </wp:cNvGraphicFramePr>
+            <a:graphic xmlns:a="http://schemas.openxmlformats.org/drawingml/2006/main">
+              <a:graphicData uri="http://schemas.openxmlformats.org/drawingml/2006/picture">
+                <pic:pic xmlns:pic="http://schemas.openxmlformats.org/drawingml/2006/picture">
+                  <pic:nvPicPr>
+                    <pic:cNvPr id="0" name="Picture 6"/>
+                    <pic:cNvPicPr>
+                      <a:picLocks noChangeAspect="1" noChangeArrowheads="1"/>
+                    </pic:cNvPicPr>
+                  </pic:nvPicPr>
+                  <pic:blipFill>
+                    <a:blip r:embed="rId7" cstate="print">
+                      <a:extLst>
+                        <a:ext uri="{28A0092B-C50C-407E-A947-70E740481C1C}">
+                          <a14:useLocalDpi xmlns:a14="http://schemas.microsoft.com/office/drawing/2010/main" val="0"/>
+                        </a:ext>
+                      </a:extLst>
+                    </a:blip>
+                    <a:srcRect/>
+                    <a:stretch>
+                      <a:fillRect/>
+                    </a:stretch>
+                  </pic:blipFill>
+                  <pic:spPr bwMode="auto">
+                    <a:xfrm>
+                      <a:off x="0" y="0"/>
+                      <a:ext cx="3567893" cy="1971916"/>
+                    </a:xfrm>
+                    <a:prstGeom prst="rect">
+                      <a:avLst/>
+                    </a:prstGeom>
+                    <a:noFill/>
+                  </pic:spPr>
+                </pic:pic>
+              </a:graphicData>
+            </a:graphic>
+          </wp:inline>
+        </w:drawing>
+      </w:r>
+    </w:p>
+    <w:p>
+      <w:pPr>
+        <w:rPr>
+          <w:lang w:val="en-US"/>
+        </w:rPr>
+      </w:pPr>
+      <w:r>
+        <w:rPr>
+          <w:b/>
+          <w:bCs/>
+          <w:lang w:val="en-US"/>
+        </w:rPr>
+        <w:t xml:space="preserve">Figure </w:t>
+      </w:r>
+      <w:r>
+        <w:rPr>
+          <w:b/>
+          <w:bCs/>
+          <w:i/>
+          <w:iCs/>
+        </w:rPr>
+        <w:fldChar w:fldCharType="begin"/>
+      </w:r>
+      <w:r>
+        <w:rPr>
+          <w:b/>
+          <w:bCs/>
+          <w:lang w:val="en-US"/>
+        </w:rPr>
+        <w:instrText xml:space="preserve"> SEQ Figure \* ARABIC </w:instrText>
+      </w:r>
+      <w:r>
+        <w:rPr>
+          <w:b/>
+          <w:bCs/>
+          <w:i/>
+          <w:iCs/>
+        </w:rPr>
+        <w:fldChar w:fldCharType="separate"/>
+      </w:r>
+      <w:r>
+        <w:rPr>
+          <w:b/>
+          <w:bCs/>
+          <w:noProof/>
+          <w:lang w:val="en-US"/>
+        </w:rPr>
+        <w:t>2</w:t>
+      </w:r>
+      <w:r>
+        <w:rPr>
+          <w:b/>
+          <w:bCs/>
+          <w:i/>
+          <w:iCs/>
+        </w:rPr>
+        <w:fldChar w:fldCharType="end"/>
+      </w:r>
+      <w:r>
+        <w:rPr>
+          <w:b/>
+          <w:bCs/>
+          <w:lang w:val="en-US"/>
+        </w:rPr>
+        <w:t xml:space="preserve"> – </w:t>
+      </w:r>
+      <w:r>
+        <w:rPr>
+          <w:b/>
+          <w:bCs/>
+          <w:lang w:val="en-US"/>
+        </w:rPr>
+        <w:t>M</w:t>
+      </w:r>
+      <w:r>
+        <w:rPr>
+          <w:b/>
+          <w:bCs/>
+          <w:lang w:val="en-US"/>
+        </w:rPr>
+        <w:t xml:space="preserve">apping </w:t>
+      </w:r>
+      <w:r>
+        <w:rPr>
+          <w:b/>
+          <w:bCs/>
+          <w:lang w:val="en-US"/>
+        </w:rPr>
+        <w:t>FAIR data and metadata</w:t>
+      </w:r>
+    </w:p>
     <w:p>
       <w:pPr>
         <w:rPr>
@@ -343,7 +598,6 @@
         <w:rPr>
           <w:lang w:val="en-US"/>
         </w:rPr>
-        <w:lastRenderedPageBreak/>
         <w:t>Data vs metadata</w:t>
       </w:r>
     </w:p>
@@ -430,84 +684,171 @@
         </w:rPr>
       </w:pPr>
     </w:p>
-    <w:tbl>
-      <w:tblPr>
-        <w:tblStyle w:val="Grigliatabella"/>
-        <w:tblW w:w="0" w:type="auto"/>
-        <w:tblLook w:val="04A0" w:firstRow="1" w:lastRow="0" w:firstColumn="1" w:lastColumn="0" w:noHBand="0" w:noVBand="1"/>
-      </w:tblPr>
-      <w:tblGrid>
-        <w:gridCol w:w="9628"/>
-      </w:tblGrid>
-      <w:tr>
-        <w:tc>
-          <w:tcPr>
-            <w:tcW w:w="9628" w:type="dxa"/>
-          </w:tcPr>
-          <w:p>
-            <w:pPr>
-              <w:jc w:val="center"/>
-              <w:rPr>
-                <w:lang w:val="en-US"/>
-              </w:rPr>
-            </w:pPr>
-            <w:r>
-              <w:rPr>
-                <w:noProof/>
-                <w:lang w:val="en-US"/>
-              </w:rPr>
-              <w:drawing>
-                <wp:inline distT="0" distB="0" distL="0" distR="0" wp14:anchorId="6F5C2019" wp14:editId="3C485C70">
-                  <wp:extent cx="3823685" cy="2192124"/>
-                  <wp:effectExtent l="0" t="0" r="5715" b="0"/>
-                  <wp:docPr id="26" name="Immagine 26"/>
-                  <wp:cNvGraphicFramePr>
-                    <a:graphicFrameLocks xmlns:a="http://schemas.openxmlformats.org/drawingml/2006/main" noChangeAspect="1"/>
-                  </wp:cNvGraphicFramePr>
-                  <a:graphic xmlns:a="http://schemas.openxmlformats.org/drawingml/2006/main">
-                    <a:graphicData uri="http://schemas.openxmlformats.org/drawingml/2006/picture">
-                      <pic:pic xmlns:pic="http://schemas.openxmlformats.org/drawingml/2006/picture">
-                        <pic:nvPicPr>
-                          <pic:cNvPr id="0" name="Picture 7"/>
-                          <pic:cNvPicPr>
-                            <a:picLocks noChangeAspect="1" noChangeArrowheads="1"/>
-                          </pic:cNvPicPr>
-                        </pic:nvPicPr>
-                        <pic:blipFill>
-                          <a:blip r:embed="rId8" cstate="print">
-                            <a:extLst>
-                              <a:ext uri="{28A0092B-C50C-407E-A947-70E740481C1C}">
-                                <a14:useLocalDpi xmlns:a14="http://schemas.microsoft.com/office/drawing/2010/main" val="0"/>
-                              </a:ext>
-                            </a:extLst>
-                          </a:blip>
-                          <a:srcRect/>
-                          <a:stretch>
-                            <a:fillRect/>
-                          </a:stretch>
-                        </pic:blipFill>
-                        <pic:spPr bwMode="auto">
-                          <a:xfrm>
-                            <a:off x="0" y="0"/>
-                            <a:ext cx="3830250" cy="2195887"/>
-                          </a:xfrm>
-                          <a:prstGeom prst="rect">
-                            <a:avLst/>
-                          </a:prstGeom>
-                          <a:noFill/>
-                        </pic:spPr>
-                      </pic:pic>
-                    </a:graphicData>
-                  </a:graphic>
-                </wp:inline>
-              </w:drawing>
-            </w:r>
-          </w:p>
-        </w:tc>
-      </w:tr>
-    </w:tbl>
-    <w:p/>
-    <w:p/>
+    <w:p>
+      <w:pPr>
+        <w:jc w:val="center"/>
+        <w:rPr>
+          <w:lang w:val="en-US"/>
+        </w:rPr>
+      </w:pPr>
+      <w:r>
+        <w:rPr>
+          <w:noProof/>
+          <w:lang w:val="en-US"/>
+        </w:rPr>
+        <w:drawing>
+          <wp:inline distT="0" distB="0" distL="0" distR="0" wp14:anchorId="4C504718" wp14:editId="3EC451A4">
+            <wp:extent cx="3823685" cy="2192124"/>
+            <wp:effectExtent l="0" t="0" r="5715" b="0"/>
+            <wp:docPr id="26" name="Immagine 26"/>
+            <wp:cNvGraphicFramePr>
+              <a:graphicFrameLocks xmlns:a="http://schemas.openxmlformats.org/drawingml/2006/main" noChangeAspect="1"/>
+            </wp:cNvGraphicFramePr>
+            <a:graphic xmlns:a="http://schemas.openxmlformats.org/drawingml/2006/main">
+              <a:graphicData uri="http://schemas.openxmlformats.org/drawingml/2006/picture">
+                <pic:pic xmlns:pic="http://schemas.openxmlformats.org/drawingml/2006/picture">
+                  <pic:nvPicPr>
+                    <pic:cNvPr id="0" name="Picture 7"/>
+                    <pic:cNvPicPr>
+                      <a:picLocks noChangeAspect="1" noChangeArrowheads="1"/>
+                    </pic:cNvPicPr>
+                  </pic:nvPicPr>
+                  <pic:blipFill>
+                    <a:blip r:embed="rId8" cstate="print">
+                      <a:extLst>
+                        <a:ext uri="{28A0092B-C50C-407E-A947-70E740481C1C}">
+                          <a14:useLocalDpi xmlns:a14="http://schemas.microsoft.com/office/drawing/2010/main" val="0"/>
+                        </a:ext>
+                      </a:extLst>
+                    </a:blip>
+                    <a:srcRect/>
+                    <a:stretch>
+                      <a:fillRect/>
+                    </a:stretch>
+                  </pic:blipFill>
+                  <pic:spPr bwMode="auto">
+                    <a:xfrm>
+                      <a:off x="0" y="0"/>
+                      <a:ext cx="3830250" cy="2195887"/>
+                    </a:xfrm>
+                    <a:prstGeom prst="rect">
+                      <a:avLst/>
+                    </a:prstGeom>
+                    <a:noFill/>
+                  </pic:spPr>
+                </pic:pic>
+              </a:graphicData>
+            </a:graphic>
+          </wp:inline>
+        </w:drawing>
+      </w:r>
+    </w:p>
+    <w:p>
+      <w:pPr>
+        <w:rPr>
+          <w:lang w:val="en-US"/>
+        </w:rPr>
+      </w:pPr>
+      <w:r>
+        <w:rPr>
+          <w:b/>
+          <w:bCs/>
+          <w:lang w:val="en-US"/>
+        </w:rPr>
+        <w:t xml:space="preserve">Figure </w:t>
+      </w:r>
+      <w:r>
+        <w:rPr>
+          <w:b/>
+          <w:bCs/>
+          <w:i/>
+          <w:iCs/>
+        </w:rPr>
+        <w:fldChar w:fldCharType="begin"/>
+      </w:r>
+      <w:r>
+        <w:rPr>
+          <w:b/>
+          <w:bCs/>
+          <w:lang w:val="en-US"/>
+        </w:rPr>
+        <w:instrText xml:space="preserve"> SEQ Figure \* ARABIC </w:instrText>
+      </w:r>
+      <w:r>
+        <w:rPr>
+          <w:b/>
+          <w:bCs/>
+          <w:i/>
+          <w:iCs/>
+        </w:rPr>
+        <w:fldChar w:fldCharType="separate"/>
+      </w:r>
+      <w:r>
+        <w:rPr>
+          <w:b/>
+          <w:bCs/>
+          <w:noProof/>
+          <w:lang w:val="en-US"/>
+        </w:rPr>
+        <w:t>3</w:t>
+      </w:r>
+      <w:r>
+        <w:rPr>
+          <w:b/>
+          <w:bCs/>
+          <w:i/>
+          <w:iCs/>
+        </w:rPr>
+        <w:fldChar w:fldCharType="end"/>
+      </w:r>
+      <w:r>
+        <w:rPr>
+          <w:b/>
+          <w:bCs/>
+          <w:lang w:val="en-US"/>
+        </w:rPr>
+        <w:t xml:space="preserve"> – </w:t>
+      </w:r>
+      <w:r>
+        <w:rPr>
+          <w:b/>
+          <w:bCs/>
+          <w:lang w:val="en-US"/>
+        </w:rPr>
+        <w:t>M</w:t>
+      </w:r>
+      <w:r>
+        <w:rPr>
+          <w:b/>
+          <w:bCs/>
+          <w:lang w:val="en-US"/>
+        </w:rPr>
+        <w:t xml:space="preserve">apping </w:t>
+      </w:r>
+      <w:r>
+        <w:rPr>
+          <w:b/>
+          <w:bCs/>
+          <w:lang w:val="en-US"/>
+        </w:rPr>
+        <w:t>FAIR data and metadata</w:t>
+      </w:r>
+    </w:p>
+    <w:p>
+      <w:pPr>
+        <w:jc w:val="center"/>
+        <w:rPr>
+          <w:lang w:val="en-US"/>
+        </w:rPr>
+      </w:pPr>
+    </w:p>
+    <w:p>
+      <w:pPr>
+        <w:rPr>
+          <w:lang w:val="en-US"/>
+        </w:rPr>
+      </w:pPr>
+    </w:p>
     <w:p>
       <w:pPr>
         <w:pStyle w:val="Titolo4"/>
@@ -653,17 +994,17 @@
       </w:pPr>
       <w:r>
         <w:rPr>
-          <w:b/>
-          <w:bCs/>
-          <w:lang w:val="en-US"/>
-        </w:rPr>
-        <w:t>Instance</w:t>
-      </w:r>
-      <w:r>
-        <w:rPr>
-          <w:lang w:val="en-US"/>
-        </w:rPr>
-        <w:t xml:space="preserve"> (or patient) </w:t>
+          <w:lang w:val="en-US"/>
+        </w:rPr>
+        <w:t xml:space="preserve">The </w:t>
+      </w:r>
+      <w:r>
+        <w:rPr>
+          <w:b/>
+          <w:bCs/>
+          <w:lang w:val="en-US"/>
+        </w:rPr>
+        <w:t xml:space="preserve">subject </w:t>
       </w:r>
       <w:r>
         <w:rPr>
@@ -682,188 +1023,157 @@
     </w:p>
     <w:p>
       <w:pPr>
+        <w:rPr>
+          <w:lang w:val="en-US"/>
+        </w:rPr>
+      </w:pPr>
+    </w:p>
+    <w:p>
+      <w:pPr>
         <w:pStyle w:val="Nessunaspaziatura"/>
         <w:rPr>
           <w:shd w:val="clear" w:color="auto" w:fill="FFFFFF"/>
           <w:lang w:val="en-US"/>
         </w:rPr>
       </w:pPr>
-    </w:p>
-    <w:tbl>
-      <w:tblPr>
-        <w:tblStyle w:val="Grigliatabella"/>
-        <w:tblW w:w="0" w:type="auto"/>
-        <w:tblLook w:val="04A0" w:firstRow="1" w:lastRow="0" w:firstColumn="1" w:lastColumn="0" w:noHBand="0" w:noVBand="1"/>
-      </w:tblPr>
-      <w:tblGrid>
-        <w:gridCol w:w="9628"/>
-      </w:tblGrid>
-      <w:tr>
-        <w:tc>
-          <w:tcPr>
-            <w:tcW w:w="9628" w:type="dxa"/>
-          </w:tcPr>
-          <w:p>
-            <w:pPr>
-              <w:pStyle w:val="Nessunaspaziatura"/>
-              <w:rPr>
-                <w:shd w:val="clear" w:color="auto" w:fill="FFFFFF"/>
-                <w:lang w:val="en-US"/>
-              </w:rPr>
-            </w:pPr>
-            <w:r>
-              <w:rPr>
-                <w:rFonts w:ascii="Open Sans" w:hAnsi="Open Sans" w:cs="Open Sans"/>
-                <w:noProof/>
-                <w:color w:val="000000"/>
-                <w:sz w:val="21"/>
-                <w:szCs w:val="21"/>
-                <w:shd w:val="clear" w:color="auto" w:fill="FFFFFF"/>
-                <w:lang w:val="fr-FR"/>
-              </w:rPr>
-              <w:lastRenderedPageBreak/>
-              <w:drawing>
-                <wp:inline distT="0" distB="0" distL="0" distR="0" wp14:anchorId="199D15EF" wp14:editId="3A5F42E6">
-                  <wp:extent cx="5271957" cy="1580380"/>
-                  <wp:effectExtent l="0" t="0" r="5080" b="1270"/>
-                  <wp:docPr id="1" name="Immagine 1"/>
-                  <wp:cNvGraphicFramePr>
-                    <a:graphicFrameLocks xmlns:a="http://schemas.openxmlformats.org/drawingml/2006/main" noChangeAspect="1"/>
-                  </wp:cNvGraphicFramePr>
-                  <a:graphic xmlns:a="http://schemas.openxmlformats.org/drawingml/2006/main">
-                    <a:graphicData uri="http://schemas.openxmlformats.org/drawingml/2006/picture">
-                      <pic:pic xmlns:pic="http://schemas.openxmlformats.org/drawingml/2006/picture">
-                        <pic:nvPicPr>
-                          <pic:cNvPr id="0" name="Picture 2"/>
-                          <pic:cNvPicPr>
-                            <a:picLocks noChangeAspect="1" noChangeArrowheads="1"/>
-                          </pic:cNvPicPr>
-                        </pic:nvPicPr>
-                        <pic:blipFill>
-                          <a:blip r:embed="rId9" cstate="print">
-                            <a:extLst>
-                              <a:ext uri="{28A0092B-C50C-407E-A947-70E740481C1C}">
-                                <a14:useLocalDpi xmlns:a14="http://schemas.microsoft.com/office/drawing/2010/main" val="0"/>
-                              </a:ext>
-                            </a:extLst>
-                          </a:blip>
-                          <a:srcRect/>
-                          <a:stretch>
-                            <a:fillRect/>
-                          </a:stretch>
-                        </pic:blipFill>
-                        <pic:spPr bwMode="auto">
-                          <a:xfrm>
-                            <a:off x="0" y="0"/>
-                            <a:ext cx="5303881" cy="1589950"/>
-                          </a:xfrm>
-                          <a:prstGeom prst="rect">
-                            <a:avLst/>
-                          </a:prstGeom>
-                          <a:noFill/>
-                        </pic:spPr>
-                      </pic:pic>
-                    </a:graphicData>
-                  </a:graphic>
-                </wp:inline>
-              </w:drawing>
-            </w:r>
-          </w:p>
-        </w:tc>
-      </w:tr>
-      <w:tr>
-        <w:tc>
-          <w:tcPr>
-            <w:tcW w:w="9628" w:type="dxa"/>
-          </w:tcPr>
-          <w:p>
-            <w:pPr>
-              <w:pStyle w:val="Didascalia"/>
-              <w:rPr>
-                <w:b/>
-                <w:bCs/>
-                <w:i w:val="0"/>
-                <w:iCs w:val="0"/>
-                <w:shd w:val="clear" w:color="auto" w:fill="FFFFFF"/>
-                <w:lang w:val="en-US"/>
-              </w:rPr>
-            </w:pPr>
-            <w:r>
-              <w:rPr>
-                <w:b/>
-                <w:bCs/>
-                <w:i w:val="0"/>
-                <w:iCs w:val="0"/>
-                <w:lang w:val="en-US"/>
-              </w:rPr>
-              <w:t xml:space="preserve">Figure </w:t>
-            </w:r>
-            <w:r>
-              <w:rPr>
-                <w:b/>
-                <w:bCs/>
-                <w:i w:val="0"/>
-                <w:iCs w:val="0"/>
-              </w:rPr>
-              <w:fldChar w:fldCharType="begin"/>
-            </w:r>
-            <w:r>
-              <w:rPr>
-                <w:b/>
-                <w:bCs/>
-                <w:i w:val="0"/>
-                <w:iCs w:val="0"/>
-                <w:lang w:val="en-US"/>
-              </w:rPr>
-              <w:instrText xml:space="preserve"> SEQ Figure \* ARABIC </w:instrText>
-            </w:r>
-            <w:r>
-              <w:rPr>
-                <w:b/>
-                <w:bCs/>
-                <w:i w:val="0"/>
-                <w:iCs w:val="0"/>
-              </w:rPr>
-              <w:fldChar w:fldCharType="separate"/>
-            </w:r>
-            <w:r>
-              <w:rPr>
-                <w:b/>
-                <w:bCs/>
-                <w:i w:val="0"/>
-                <w:iCs w:val="0"/>
-                <w:noProof/>
-                <w:lang w:val="en-US"/>
-              </w:rPr>
-              <w:t>1</w:t>
-            </w:r>
-            <w:r>
-              <w:rPr>
-                <w:b/>
-                <w:bCs/>
-                <w:i w:val="0"/>
-                <w:iCs w:val="0"/>
-              </w:rPr>
-              <w:fldChar w:fldCharType="end"/>
-            </w:r>
-            <w:r>
-              <w:rPr>
-                <w:b/>
-                <w:bCs/>
-                <w:i w:val="0"/>
-                <w:iCs w:val="0"/>
-                <w:lang w:val="en-US"/>
-              </w:rPr>
-              <w:t xml:space="preserve"> - Level of data objects granularity considered in this guide.</w:t>
-            </w:r>
-          </w:p>
-        </w:tc>
-      </w:tr>
-    </w:tbl>
+      <w:r>
+        <w:rPr>
+          <w:noProof/>
+          <w:shd w:val="clear" w:color="auto" w:fill="FFFFFF"/>
+          <w:lang w:val="en-US"/>
+        </w:rPr>
+        <w:lastRenderedPageBreak/>
+        <w:drawing>
+          <wp:inline distT="0" distB="0" distL="0" distR="0" wp14:anchorId="51F16287" wp14:editId="345DB52D">
+            <wp:extent cx="5924157" cy="1775891"/>
+            <wp:effectExtent l="0" t="0" r="635" b="0"/>
+            <wp:docPr id="3" name="Immagine 3"/>
+            <wp:cNvGraphicFramePr>
+              <a:graphicFrameLocks xmlns:a="http://schemas.openxmlformats.org/drawingml/2006/main" noChangeAspect="1"/>
+            </wp:cNvGraphicFramePr>
+            <a:graphic xmlns:a="http://schemas.openxmlformats.org/drawingml/2006/main">
+              <a:graphicData uri="http://schemas.openxmlformats.org/drawingml/2006/picture">
+                <pic:pic xmlns:pic="http://schemas.openxmlformats.org/drawingml/2006/picture">
+                  <pic:nvPicPr>
+                    <pic:cNvPr id="0" name="Picture 2"/>
+                    <pic:cNvPicPr>
+                      <a:picLocks noChangeAspect="1" noChangeArrowheads="1"/>
+                    </pic:cNvPicPr>
+                  </pic:nvPicPr>
+                  <pic:blipFill>
+                    <a:blip r:embed="rId9" cstate="print">
+                      <a:extLst>
+                        <a:ext uri="{28A0092B-C50C-407E-A947-70E740481C1C}">
+                          <a14:useLocalDpi xmlns:a14="http://schemas.microsoft.com/office/drawing/2010/main" val="0"/>
+                        </a:ext>
+                      </a:extLst>
+                    </a:blip>
+                    <a:srcRect/>
+                    <a:stretch>
+                      <a:fillRect/>
+                    </a:stretch>
+                  </pic:blipFill>
+                  <pic:spPr bwMode="auto">
+                    <a:xfrm>
+                      <a:off x="0" y="0"/>
+                      <a:ext cx="5958972" cy="1786328"/>
+                    </a:xfrm>
+                    <a:prstGeom prst="rect">
+                      <a:avLst/>
+                    </a:prstGeom>
+                    <a:noFill/>
+                  </pic:spPr>
+                </pic:pic>
+              </a:graphicData>
+            </a:graphic>
+          </wp:inline>
+        </w:drawing>
+      </w:r>
+    </w:p>
     <w:p>
       <w:pPr>
         <w:pStyle w:val="Nessunaspaziatura"/>
         <w:rPr>
+          <w:b/>
+          <w:bCs/>
+          <w:lang w:val="en-US"/>
+        </w:rPr>
+      </w:pPr>
+      <w:r>
+        <w:rPr>
+          <w:b/>
+          <w:bCs/>
+          <w:lang w:val="en-US"/>
+        </w:rPr>
+        <w:t xml:space="preserve">Figure </w:t>
+      </w:r>
+      <w:r>
+        <w:rPr>
+          <w:b/>
+          <w:bCs/>
+          <w:i/>
+          <w:iCs/>
+        </w:rPr>
+        <w:fldChar w:fldCharType="begin"/>
+      </w:r>
+      <w:r>
+        <w:rPr>
+          <w:b/>
+          <w:bCs/>
+          <w:lang w:val="en-US"/>
+        </w:rPr>
+        <w:instrText xml:space="preserve"> SEQ Figure \* ARABIC </w:instrText>
+      </w:r>
+      <w:r>
+        <w:rPr>
+          <w:b/>
+          <w:bCs/>
+          <w:i/>
+          <w:iCs/>
+        </w:rPr>
+        <w:fldChar w:fldCharType="separate"/>
+      </w:r>
+      <w:r>
+        <w:rPr>
+          <w:b/>
+          <w:bCs/>
+          <w:noProof/>
+          <w:lang w:val="en-US"/>
+        </w:rPr>
+        <w:t>4</w:t>
+      </w:r>
+      <w:r>
+        <w:rPr>
+          <w:b/>
+          <w:bCs/>
+          <w:i/>
+          <w:iCs/>
+        </w:rPr>
+        <w:fldChar w:fldCharType="end"/>
+      </w:r>
+      <w:r>
+        <w:rPr>
+          <w:b/>
+          <w:bCs/>
+          <w:lang w:val="en-US"/>
+        </w:rPr>
+        <w:t xml:space="preserve"> - Level of data objects granularity considered in this </w:t>
+      </w:r>
+      <w:proofErr w:type="gramStart"/>
+      <w:r>
+        <w:rPr>
+          <w:b/>
+          <w:bCs/>
+          <w:lang w:val="en-US"/>
+        </w:rPr>
+        <w:t>guide</w:t>
+      </w:r>
+      <w:proofErr w:type="gramEnd"/>
+    </w:p>
+    <w:p>
+      <w:pPr>
+        <w:pStyle w:val="Nessunaspaziatura"/>
+        <w:rPr>
           <w:shd w:val="clear" w:color="auto" w:fill="FFFFFF"/>
           <w:lang w:val="en-US"/>
         </w:rPr>
@@ -877,11 +1187,20 @@
           <w:lang w:val="en-US"/>
         </w:rPr>
       </w:pPr>
-      <w:r>
+    </w:p>
+    <w:p>
+      <w:pPr>
+        <w:pStyle w:val="Nessunaspaziatura"/>
         <w:rPr>
           <w:shd w:val="clear" w:color="auto" w:fill="FFFFFF"/>
           <w:lang w:val="en-US"/>
         </w:rPr>
+      </w:pPr>
+      <w:r>
+        <w:rPr>
+          <w:shd w:val="clear" w:color="auto" w:fill="FFFFFF"/>
+          <w:lang w:val="en-US"/>
+        </w:rPr>
         <w:t xml:space="preserve">If the boundary between metadata and data is quite clear for the collection (study level) </w:t>
       </w:r>
     </w:p>
@@ -894,172 +1213,138 @@
         </w:rPr>
       </w:pPr>
     </w:p>
-    <w:tbl>
-      <w:tblPr>
-        <w:tblStyle w:val="Grigliatabella"/>
-        <w:tblW w:w="0" w:type="auto"/>
-        <w:tblLook w:val="04A0" w:firstRow="1" w:lastRow="0" w:firstColumn="1" w:lastColumn="0" w:noHBand="0" w:noVBand="1"/>
-      </w:tblPr>
-      <w:tblGrid>
-        <w:gridCol w:w="9628"/>
-      </w:tblGrid>
-      <w:tr>
-        <w:tc>
-          <w:tcPr>
-            <w:tcW w:w="9628" w:type="dxa"/>
-          </w:tcPr>
-          <w:p>
-            <w:pPr>
-              <w:pStyle w:val="Nessunaspaziatura"/>
-              <w:rPr>
-                <w:shd w:val="clear" w:color="auto" w:fill="FFFFFF"/>
-                <w:lang w:val="en-US"/>
-              </w:rPr>
-            </w:pPr>
-            <w:r>
-              <w:rPr>
-                <w:noProof/>
-                <w:shd w:val="clear" w:color="auto" w:fill="FFFFFF"/>
-                <w:lang w:val="en-US"/>
-              </w:rPr>
-              <w:drawing>
-                <wp:inline distT="0" distB="0" distL="0" distR="0" wp14:anchorId="229A4106" wp14:editId="47B6B794">
-                  <wp:extent cx="6012433" cy="2360227"/>
-                  <wp:effectExtent l="0" t="0" r="0" b="2540"/>
-                  <wp:docPr id="22" name="Immagine 22"/>
-                  <wp:cNvGraphicFramePr>
-                    <a:graphicFrameLocks xmlns:a="http://schemas.openxmlformats.org/drawingml/2006/main" noChangeAspect="1"/>
-                  </wp:cNvGraphicFramePr>
-                  <a:graphic xmlns:a="http://schemas.openxmlformats.org/drawingml/2006/main">
-                    <a:graphicData uri="http://schemas.openxmlformats.org/drawingml/2006/picture">
-                      <pic:pic xmlns:pic="http://schemas.openxmlformats.org/drawingml/2006/picture">
-                        <pic:nvPicPr>
-                          <pic:cNvPr id="0" name="Picture 5"/>
-                          <pic:cNvPicPr>
-                            <a:picLocks noChangeAspect="1" noChangeArrowheads="1"/>
-                          </pic:cNvPicPr>
-                        </pic:nvPicPr>
-                        <pic:blipFill>
-                          <a:blip r:embed="rId10" cstate="print">
-                            <a:extLst>
-                              <a:ext uri="{28A0092B-C50C-407E-A947-70E740481C1C}">
-                                <a14:useLocalDpi xmlns:a14="http://schemas.microsoft.com/office/drawing/2010/main" val="0"/>
-                              </a:ext>
-                            </a:extLst>
-                          </a:blip>
-                          <a:srcRect/>
-                          <a:stretch>
-                            <a:fillRect/>
-                          </a:stretch>
-                        </pic:blipFill>
-                        <pic:spPr bwMode="auto">
-                          <a:xfrm>
-                            <a:off x="0" y="0"/>
-                            <a:ext cx="6024949" cy="2365140"/>
-                          </a:xfrm>
-                          <a:prstGeom prst="rect">
-                            <a:avLst/>
-                          </a:prstGeom>
-                          <a:noFill/>
-                        </pic:spPr>
-                      </pic:pic>
-                    </a:graphicData>
-                  </a:graphic>
-                </wp:inline>
-              </w:drawing>
-            </w:r>
-          </w:p>
-        </w:tc>
-      </w:tr>
-      <w:tr>
-        <w:tc>
-          <w:tcPr>
-            <w:tcW w:w="9628" w:type="dxa"/>
-          </w:tcPr>
-          <w:p>
-            <w:pPr>
-              <w:pStyle w:val="Didascalia"/>
-              <w:rPr>
-                <w:b/>
-                <w:bCs/>
-                <w:i w:val="0"/>
-                <w:iCs w:val="0"/>
-                <w:shd w:val="clear" w:color="auto" w:fill="FFFFFF"/>
-                <w:lang w:val="en-US"/>
-              </w:rPr>
-            </w:pPr>
-            <w:r>
-              <w:rPr>
-                <w:b/>
-                <w:bCs/>
-                <w:i w:val="0"/>
-                <w:iCs w:val="0"/>
-                <w:lang w:val="en-US"/>
-              </w:rPr>
-              <w:t xml:space="preserve">Figure </w:t>
-            </w:r>
-            <w:r>
-              <w:rPr>
-                <w:b/>
-                <w:bCs/>
-                <w:i w:val="0"/>
-                <w:iCs w:val="0"/>
-              </w:rPr>
-              <w:fldChar w:fldCharType="begin"/>
-            </w:r>
-            <w:r>
-              <w:rPr>
-                <w:b/>
-                <w:bCs/>
-                <w:i w:val="0"/>
-                <w:iCs w:val="0"/>
-                <w:lang w:val="en-US"/>
-              </w:rPr>
-              <w:instrText xml:space="preserve"> SEQ Figure \* ARABIC </w:instrText>
-            </w:r>
-            <w:r>
-              <w:rPr>
-                <w:b/>
-                <w:bCs/>
-                <w:i w:val="0"/>
-                <w:iCs w:val="0"/>
-              </w:rPr>
-              <w:fldChar w:fldCharType="separate"/>
-            </w:r>
-            <w:r>
-              <w:rPr>
-                <w:b/>
-                <w:bCs/>
-                <w:i w:val="0"/>
-                <w:iCs w:val="0"/>
-                <w:noProof/>
-                <w:lang w:val="en-US"/>
-              </w:rPr>
-              <w:t>2</w:t>
-            </w:r>
-            <w:r>
-              <w:rPr>
-                <w:b/>
-                <w:bCs/>
-                <w:i w:val="0"/>
-                <w:iCs w:val="0"/>
-              </w:rPr>
-              <w:fldChar w:fldCharType="end"/>
-            </w:r>
-            <w:r>
-              <w:rPr>
-                <w:b/>
-                <w:bCs/>
-                <w:i w:val="0"/>
-                <w:iCs w:val="0"/>
-                <w:lang w:val="en-US"/>
-              </w:rPr>
-              <w:t xml:space="preserve"> – Metadata and data for a data collection.</w:t>
-            </w:r>
-          </w:p>
-        </w:tc>
-      </w:tr>
-    </w:tbl>
+    <w:p>
+      <w:pPr>
+        <w:pStyle w:val="Nessunaspaziatura"/>
+        <w:rPr>
+          <w:b/>
+          <w:bCs/>
+          <w:lang w:val="en-US"/>
+        </w:rPr>
+      </w:pPr>
+      <w:r>
+        <w:rPr>
+          <w:noProof/>
+          <w:shd w:val="clear" w:color="auto" w:fill="FFFFFF"/>
+          <w:lang w:val="en-US"/>
+        </w:rPr>
+        <w:drawing>
+          <wp:inline distT="0" distB="0" distL="0" distR="0" wp14:anchorId="644093CB" wp14:editId="1C72C623">
+            <wp:extent cx="6012433" cy="2360227"/>
+            <wp:effectExtent l="0" t="0" r="0" b="2540"/>
+            <wp:docPr id="22" name="Immagine 22"/>
+            <wp:cNvGraphicFramePr>
+              <a:graphicFrameLocks xmlns:a="http://schemas.openxmlformats.org/drawingml/2006/main" noChangeAspect="1"/>
+            </wp:cNvGraphicFramePr>
+            <a:graphic xmlns:a="http://schemas.openxmlformats.org/drawingml/2006/main">
+              <a:graphicData uri="http://schemas.openxmlformats.org/drawingml/2006/picture">
+                <pic:pic xmlns:pic="http://schemas.openxmlformats.org/drawingml/2006/picture">
+                  <pic:nvPicPr>
+                    <pic:cNvPr id="0" name="Picture 5"/>
+                    <pic:cNvPicPr>
+                      <a:picLocks noChangeAspect="1" noChangeArrowheads="1"/>
+                    </pic:cNvPicPr>
+                  </pic:nvPicPr>
+                  <pic:blipFill>
+                    <a:blip r:embed="rId10" cstate="print">
+                      <a:extLst>
+                        <a:ext uri="{28A0092B-C50C-407E-A947-70E740481C1C}">
+                          <a14:useLocalDpi xmlns:a14="http://schemas.microsoft.com/office/drawing/2010/main" val="0"/>
+                        </a:ext>
+                      </a:extLst>
+                    </a:blip>
+                    <a:srcRect/>
+                    <a:stretch>
+                      <a:fillRect/>
+                    </a:stretch>
+                  </pic:blipFill>
+                  <pic:spPr bwMode="auto">
+                    <a:xfrm>
+                      <a:off x="0" y="0"/>
+                      <a:ext cx="6024949" cy="2365140"/>
+                    </a:xfrm>
+                    <a:prstGeom prst="rect">
+                      <a:avLst/>
+                    </a:prstGeom>
+                    <a:noFill/>
+                  </pic:spPr>
+                </pic:pic>
+              </a:graphicData>
+            </a:graphic>
+          </wp:inline>
+        </w:drawing>
+      </w:r>
+    </w:p>
+    <w:p>
+      <w:pPr>
+        <w:pStyle w:val="Nessunaspaziatura"/>
+        <w:rPr>
+          <w:b/>
+          <w:bCs/>
+          <w:lang w:val="en-US"/>
+        </w:rPr>
+      </w:pPr>
+      <w:r>
+        <w:rPr>
+          <w:b/>
+          <w:bCs/>
+          <w:lang w:val="en-US"/>
+        </w:rPr>
+        <w:t xml:space="preserve">Figure </w:t>
+      </w:r>
+      <w:r>
+        <w:rPr>
+          <w:b/>
+          <w:bCs/>
+          <w:i/>
+          <w:iCs/>
+        </w:rPr>
+        <w:fldChar w:fldCharType="begin"/>
+      </w:r>
+      <w:r>
+        <w:rPr>
+          <w:b/>
+          <w:bCs/>
+          <w:lang w:val="en-US"/>
+        </w:rPr>
+        <w:instrText xml:space="preserve"> SEQ Figure \* ARABIC </w:instrText>
+      </w:r>
+      <w:r>
+        <w:rPr>
+          <w:b/>
+          <w:bCs/>
+          <w:i/>
+          <w:iCs/>
+        </w:rPr>
+        <w:fldChar w:fldCharType="separate"/>
+      </w:r>
+      <w:r>
+        <w:rPr>
+          <w:b/>
+          <w:bCs/>
+          <w:noProof/>
+          <w:lang w:val="en-US"/>
+        </w:rPr>
+        <w:t>2</w:t>
+      </w:r>
+      <w:r>
+        <w:rPr>
+          <w:b/>
+          <w:bCs/>
+          <w:i/>
+          <w:iCs/>
+        </w:rPr>
+        <w:fldChar w:fldCharType="end"/>
+      </w:r>
+      <w:r>
+        <w:rPr>
+          <w:b/>
+          <w:bCs/>
+          <w:lang w:val="en-US"/>
+        </w:rPr>
+        <w:t xml:space="preserve"> – Metadata and data for a data collection.</w:t>
+      </w:r>
+    </w:p>
     <w:p>
       <w:pPr>
         <w:pStyle w:val="Nessunaspaziatura"/>
@@ -1095,172 +1380,6 @@
         </w:rPr>
       </w:pPr>
     </w:p>
-    <w:tbl>
-      <w:tblPr>
-        <w:tblStyle w:val="Grigliatabella"/>
-        <w:tblW w:w="0" w:type="auto"/>
-        <w:tblLook w:val="04A0" w:firstRow="1" w:lastRow="0" w:firstColumn="1" w:lastColumn="0" w:noHBand="0" w:noVBand="1"/>
-      </w:tblPr>
-      <w:tblGrid>
-        <w:gridCol w:w="9628"/>
-      </w:tblGrid>
-      <w:tr>
-        <w:tc>
-          <w:tcPr>
-            <w:tcW w:w="9628" w:type="dxa"/>
-          </w:tcPr>
-          <w:p>
-            <w:pPr>
-              <w:pStyle w:val="Nessunaspaziatura"/>
-              <w:rPr>
-                <w:shd w:val="clear" w:color="auto" w:fill="FFFFFF"/>
-                <w:lang w:val="en-US"/>
-              </w:rPr>
-            </w:pPr>
-            <w:r>
-              <w:rPr>
-                <w:noProof/>
-                <w:shd w:val="clear" w:color="auto" w:fill="FFFFFF"/>
-                <w:lang w:val="en-US"/>
-              </w:rPr>
-              <w:drawing>
-                <wp:inline distT="0" distB="0" distL="0" distR="0" wp14:anchorId="68864E50" wp14:editId="3229DF62">
-                  <wp:extent cx="5944242" cy="2612052"/>
-                  <wp:effectExtent l="0" t="0" r="0" b="0"/>
-                  <wp:docPr id="24" name="Immagine 24"/>
-                  <wp:cNvGraphicFramePr>
-                    <a:graphicFrameLocks xmlns:a="http://schemas.openxmlformats.org/drawingml/2006/main" noChangeAspect="1"/>
-                  </wp:cNvGraphicFramePr>
-                  <a:graphic xmlns:a="http://schemas.openxmlformats.org/drawingml/2006/main">
-                    <a:graphicData uri="http://schemas.openxmlformats.org/drawingml/2006/picture">
-                      <pic:pic xmlns:pic="http://schemas.openxmlformats.org/drawingml/2006/picture">
-                        <pic:nvPicPr>
-                          <pic:cNvPr id="0" name="Picture 7"/>
-                          <pic:cNvPicPr>
-                            <a:picLocks noChangeAspect="1" noChangeArrowheads="1"/>
-                          </pic:cNvPicPr>
-                        </pic:nvPicPr>
-                        <pic:blipFill>
-                          <a:blip r:embed="rId11" cstate="print">
-                            <a:extLst>
-                              <a:ext uri="{28A0092B-C50C-407E-A947-70E740481C1C}">
-                                <a14:useLocalDpi xmlns:a14="http://schemas.microsoft.com/office/drawing/2010/main" val="0"/>
-                              </a:ext>
-                            </a:extLst>
-                          </a:blip>
-                          <a:srcRect/>
-                          <a:stretch>
-                            <a:fillRect/>
-                          </a:stretch>
-                        </pic:blipFill>
-                        <pic:spPr bwMode="auto">
-                          <a:xfrm>
-                            <a:off x="0" y="0"/>
-                            <a:ext cx="5963037" cy="2620311"/>
-                          </a:xfrm>
-                          <a:prstGeom prst="rect">
-                            <a:avLst/>
-                          </a:prstGeom>
-                          <a:noFill/>
-                        </pic:spPr>
-                      </pic:pic>
-                    </a:graphicData>
-                  </a:graphic>
-                </wp:inline>
-              </w:drawing>
-            </w:r>
-          </w:p>
-        </w:tc>
-      </w:tr>
-      <w:tr>
-        <w:tc>
-          <w:tcPr>
-            <w:tcW w:w="9628" w:type="dxa"/>
-          </w:tcPr>
-          <w:p>
-            <w:pPr>
-              <w:pStyle w:val="Didascalia"/>
-              <w:rPr>
-                <w:b/>
-                <w:bCs/>
-                <w:i w:val="0"/>
-                <w:iCs w:val="0"/>
-                <w:shd w:val="clear" w:color="auto" w:fill="FFFFFF"/>
-                <w:lang w:val="en-US"/>
-              </w:rPr>
-            </w:pPr>
-            <w:r>
-              <w:rPr>
-                <w:b/>
-                <w:bCs/>
-                <w:i w:val="0"/>
-                <w:iCs w:val="0"/>
-                <w:lang w:val="en-US"/>
-              </w:rPr>
-              <w:t xml:space="preserve">Figure </w:t>
-            </w:r>
-            <w:r>
-              <w:rPr>
-                <w:b/>
-                <w:bCs/>
-                <w:i w:val="0"/>
-                <w:iCs w:val="0"/>
-              </w:rPr>
-              <w:fldChar w:fldCharType="begin"/>
-            </w:r>
-            <w:r>
-              <w:rPr>
-                <w:b/>
-                <w:bCs/>
-                <w:i w:val="0"/>
-                <w:iCs w:val="0"/>
-                <w:lang w:val="en-US"/>
-              </w:rPr>
-              <w:instrText xml:space="preserve"> SEQ Figure \* ARABIC </w:instrText>
-            </w:r>
-            <w:r>
-              <w:rPr>
-                <w:b/>
-                <w:bCs/>
-                <w:i w:val="0"/>
-                <w:iCs w:val="0"/>
-              </w:rPr>
-              <w:fldChar w:fldCharType="separate"/>
-            </w:r>
-            <w:r>
-              <w:rPr>
-                <w:b/>
-                <w:bCs/>
-                <w:i w:val="0"/>
-                <w:iCs w:val="0"/>
-                <w:noProof/>
-                <w:lang w:val="en-US"/>
-              </w:rPr>
-              <w:t>3</w:t>
-            </w:r>
-            <w:r>
-              <w:rPr>
-                <w:b/>
-                <w:bCs/>
-                <w:i w:val="0"/>
-                <w:iCs w:val="0"/>
-              </w:rPr>
-              <w:fldChar w:fldCharType="end"/>
-            </w:r>
-            <w:r>
-              <w:rPr>
-                <w:b/>
-                <w:bCs/>
-                <w:i w:val="0"/>
-                <w:iCs w:val="0"/>
-                <w:lang w:val="en-US"/>
-              </w:rPr>
-              <w:t xml:space="preserve"> – Metadata and data for the instance level data.</w:t>
-            </w:r>
-          </w:p>
-        </w:tc>
-      </w:tr>
-    </w:tbl>
     <w:p>
       <w:pPr>
         <w:pStyle w:val="Nessunaspaziatura"/>
@@ -1278,6 +1397,187 @@
           <w:lang w:val="en-US"/>
         </w:rPr>
       </w:pPr>
+      <w:r>
+        <w:rPr>
+          <w:noProof/>
+          <w:shd w:val="clear" w:color="auto" w:fill="FFFFFF"/>
+          <w:lang w:val="en-US"/>
+        </w:rPr>
+        <w:drawing>
+          <wp:inline distT="0" distB="0" distL="0" distR="0" wp14:anchorId="5591FAC7" wp14:editId="5C4E8626">
+            <wp:extent cx="5944242" cy="2612052"/>
+            <wp:effectExtent l="0" t="0" r="0" b="0"/>
+            <wp:docPr id="24" name="Immagine 24"/>
+            <wp:cNvGraphicFramePr>
+              <a:graphicFrameLocks xmlns:a="http://schemas.openxmlformats.org/drawingml/2006/main" noChangeAspect="1"/>
+            </wp:cNvGraphicFramePr>
+            <a:graphic xmlns:a="http://schemas.openxmlformats.org/drawingml/2006/main">
+              <a:graphicData uri="http://schemas.openxmlformats.org/drawingml/2006/picture">
+                <pic:pic xmlns:pic="http://schemas.openxmlformats.org/drawingml/2006/picture">
+                  <pic:nvPicPr>
+                    <pic:cNvPr id="0" name="Picture 7"/>
+                    <pic:cNvPicPr>
+                      <a:picLocks noChangeAspect="1" noChangeArrowheads="1"/>
+                    </pic:cNvPicPr>
+                  </pic:nvPicPr>
+                  <pic:blipFill>
+                    <a:blip r:embed="rId11" cstate="print">
+                      <a:extLst>
+                        <a:ext uri="{28A0092B-C50C-407E-A947-70E740481C1C}">
+                          <a14:useLocalDpi xmlns:a14="http://schemas.microsoft.com/office/drawing/2010/main" val="0"/>
+                        </a:ext>
+                      </a:extLst>
+                    </a:blip>
+                    <a:srcRect/>
+                    <a:stretch>
+                      <a:fillRect/>
+                    </a:stretch>
+                  </pic:blipFill>
+                  <pic:spPr bwMode="auto">
+                    <a:xfrm>
+                      <a:off x="0" y="0"/>
+                      <a:ext cx="5963037" cy="2620311"/>
+                    </a:xfrm>
+                    <a:prstGeom prst="rect">
+                      <a:avLst/>
+                    </a:prstGeom>
+                    <a:noFill/>
+                  </pic:spPr>
+                </pic:pic>
+              </a:graphicData>
+            </a:graphic>
+          </wp:inline>
+        </w:drawing>
+      </w:r>
+    </w:p>
+    <w:p>
+      <w:pPr>
+        <w:pStyle w:val="Nessunaspaziatura"/>
+        <w:rPr>
+          <w:b/>
+          <w:bCs/>
+          <w:lang w:val="en-US"/>
+        </w:rPr>
+      </w:pPr>
+      <w:r>
+        <w:rPr>
+          <w:b/>
+          <w:bCs/>
+          <w:lang w:val="en-US"/>
+        </w:rPr>
+        <w:t xml:space="preserve">Figure </w:t>
+      </w:r>
+      <w:r>
+        <w:rPr>
+          <w:b/>
+          <w:bCs/>
+          <w:i/>
+          <w:iCs/>
+        </w:rPr>
+        <w:fldChar w:fldCharType="begin"/>
+      </w:r>
+      <w:r>
+        <w:rPr>
+          <w:b/>
+          <w:bCs/>
+          <w:lang w:val="en-US"/>
+        </w:rPr>
+        <w:instrText xml:space="preserve"> SEQ Figure \* ARABIC </w:instrText>
+      </w:r>
+      <w:r>
+        <w:rPr>
+          <w:b/>
+          <w:bCs/>
+          <w:i/>
+          <w:iCs/>
+        </w:rPr>
+        <w:fldChar w:fldCharType="separate"/>
+      </w:r>
+      <w:r>
+        <w:rPr>
+          <w:b/>
+          <w:bCs/>
+          <w:noProof/>
+          <w:lang w:val="en-US"/>
+        </w:rPr>
+        <w:t>3</w:t>
+      </w:r>
+      <w:r>
+        <w:rPr>
+          <w:b/>
+          <w:bCs/>
+          <w:i/>
+          <w:iCs/>
+        </w:rPr>
+        <w:fldChar w:fldCharType="end"/>
+      </w:r>
+      <w:r>
+        <w:rPr>
+          <w:b/>
+          <w:bCs/>
+          <w:lang w:val="en-US"/>
+        </w:rPr>
+        <w:t xml:space="preserve"> – Metadata and data </w:t>
+      </w:r>
+      <w:r>
+        <w:rPr>
+          <w:b/>
+          <w:bCs/>
+          <w:lang w:val="en-US"/>
+        </w:rPr>
+        <w:t xml:space="preserve">at </w:t>
+      </w:r>
+      <w:r>
+        <w:rPr>
+          <w:b/>
+          <w:bCs/>
+          <w:lang w:val="en-US"/>
+        </w:rPr>
+        <w:t xml:space="preserve">the </w:t>
+      </w:r>
+      <w:r>
+        <w:rPr>
+          <w:b/>
+          <w:bCs/>
+          <w:lang w:val="en-US"/>
+        </w:rPr>
+        <w:t>subject</w:t>
+      </w:r>
+      <w:r>
+        <w:rPr>
+          <w:b/>
+          <w:bCs/>
+          <w:lang w:val="en-US"/>
+        </w:rPr>
+        <w:t xml:space="preserve"> leve</w:t>
+      </w:r>
+      <w:r>
+        <w:rPr>
+          <w:b/>
+          <w:bCs/>
+          <w:lang w:val="en-US"/>
+        </w:rPr>
+        <w:t>l.</w:t>
+      </w:r>
+    </w:p>
+    <w:p>
+      <w:pPr>
+        <w:pStyle w:val="Nessunaspaziatura"/>
+        <w:rPr>
+          <w:b/>
+          <w:bCs/>
+          <w:lang w:val="en-US"/>
+        </w:rPr>
+      </w:pPr>
+    </w:p>
+    <w:p>
+      <w:pPr>
+        <w:pStyle w:val="Nessunaspaziatura"/>
+        <w:rPr>
+          <w:shd w:val="clear" w:color="auto" w:fill="FFFFFF"/>
+          <w:lang w:val="en-US"/>
+        </w:rPr>
+      </w:pPr>
     </w:p>
     <w:p>
       <w:pPr>
@@ -1292,7 +1592,6 @@
           <w:shd w:val="clear" w:color="auto" w:fill="FFFFFF"/>
           <w:lang w:val="en-US"/>
         </w:rPr>
-        <w:lastRenderedPageBreak/>
         <w:t>Metadata Representation in FHIR</w:t>
       </w:r>
     </w:p>
@@ -1404,12 +1703,14 @@
           <w:lang w:val="en-US"/>
         </w:rPr>
       </w:pPr>
+      <w:proofErr w:type="spellStart"/>
       <w:r>
         <w:rPr>
           <w:lang w:val="en-US"/>
         </w:rPr>
         <w:t>ResearchStudy</w:t>
       </w:r>
+      <w:proofErr w:type="spellEnd"/>
     </w:p>
     <w:p>
       <w:pPr>
@@ -1430,177 +1731,129 @@
           <w:lang w:val="en-US"/>
         </w:rPr>
       </w:pPr>
-    </w:p>
-    <w:tbl>
-      <w:tblPr>
-        <w:tblStyle w:val="Grigliatabella"/>
-        <w:tblW w:w="0" w:type="auto"/>
-        <w:tblLook w:val="04A0" w:firstRow="1" w:lastRow="0" w:firstColumn="1" w:lastColumn="0" w:noHBand="0" w:noVBand="1"/>
-      </w:tblPr>
-      <w:tblGrid>
-        <w:gridCol w:w="9628"/>
-      </w:tblGrid>
-      <w:tr>
-        <w:tc>
-          <w:tcPr>
-            <w:tcW w:w="9628" w:type="dxa"/>
-          </w:tcPr>
-          <w:p>
-            <w:pPr>
-              <w:pStyle w:val="Nessunaspaziatura"/>
-              <w:rPr>
-                <w:shd w:val="clear" w:color="auto" w:fill="FFFFFF"/>
-                <w:lang w:val="en-US"/>
-              </w:rPr>
-            </w:pPr>
-            <w:r>
-              <w:rPr>
-                <w:noProof/>
-                <w:lang w:val="en-US"/>
-              </w:rPr>
-              <w:drawing>
-                <wp:inline distT="0" distB="0" distL="0" distR="0" wp14:anchorId="6E5605C9" wp14:editId="7528E894">
-                  <wp:extent cx="6139926" cy="2745498"/>
-                  <wp:effectExtent l="0" t="0" r="0" b="0"/>
-                  <wp:docPr id="25" name="Immagine 25"/>
-                  <wp:cNvGraphicFramePr>
-                    <a:graphicFrameLocks xmlns:a="http://schemas.openxmlformats.org/drawingml/2006/main" noChangeAspect="1"/>
-                  </wp:cNvGraphicFramePr>
-                  <a:graphic xmlns:a="http://schemas.openxmlformats.org/drawingml/2006/main">
-                    <a:graphicData uri="http://schemas.openxmlformats.org/drawingml/2006/picture">
-                      <pic:pic xmlns:pic="http://schemas.openxmlformats.org/drawingml/2006/picture">
-                        <pic:nvPicPr>
-                          <pic:cNvPr id="0" name="Picture 8"/>
-                          <pic:cNvPicPr>
-                            <a:picLocks noChangeAspect="1" noChangeArrowheads="1"/>
-                          </pic:cNvPicPr>
-                        </pic:nvPicPr>
-                        <pic:blipFill>
-                          <a:blip r:embed="rId12" cstate="print">
-                            <a:extLst>
-                              <a:ext uri="{28A0092B-C50C-407E-A947-70E740481C1C}">
-                                <a14:useLocalDpi xmlns:a14="http://schemas.microsoft.com/office/drawing/2010/main" val="0"/>
-                              </a:ext>
-                            </a:extLst>
-                          </a:blip>
-                          <a:srcRect/>
-                          <a:stretch>
-                            <a:fillRect/>
-                          </a:stretch>
-                        </pic:blipFill>
-                        <pic:spPr bwMode="auto">
-                          <a:xfrm>
-                            <a:off x="0" y="0"/>
-                            <a:ext cx="6151897" cy="2750851"/>
-                          </a:xfrm>
-                          <a:prstGeom prst="rect">
-                            <a:avLst/>
-                          </a:prstGeom>
-                          <a:noFill/>
-                        </pic:spPr>
-                      </pic:pic>
-                    </a:graphicData>
-                  </a:graphic>
-                </wp:inline>
-              </w:drawing>
-            </w:r>
-          </w:p>
-        </w:tc>
-      </w:tr>
-      <w:tr>
-        <w:tc>
-          <w:tcPr>
-            <w:tcW w:w="9628" w:type="dxa"/>
-          </w:tcPr>
-          <w:p>
-            <w:pPr>
-              <w:pStyle w:val="Didascalia"/>
-              <w:rPr>
-                <w:b/>
-                <w:bCs/>
-                <w:i w:val="0"/>
-                <w:iCs w:val="0"/>
-                <w:shd w:val="clear" w:color="auto" w:fill="FFFFFF"/>
-              </w:rPr>
-            </w:pPr>
-            <w:r>
-              <w:rPr>
-                <w:b/>
-                <w:bCs/>
-                <w:i w:val="0"/>
-                <w:iCs w:val="0"/>
-              </w:rPr>
-              <w:t xml:space="preserve">Figure </w:t>
-            </w:r>
-            <w:r>
-              <w:rPr>
-                <w:b/>
-                <w:bCs/>
-                <w:i w:val="0"/>
-                <w:iCs w:val="0"/>
-              </w:rPr>
-              <w:fldChar w:fldCharType="begin"/>
-            </w:r>
-            <w:r>
-              <w:rPr>
-                <w:b/>
-                <w:bCs/>
-                <w:i w:val="0"/>
-                <w:iCs w:val="0"/>
-              </w:rPr>
-              <w:instrText xml:space="preserve"> SEQ Figure \* ARABIC </w:instrText>
-            </w:r>
-            <w:r>
-              <w:rPr>
-                <w:b/>
-                <w:bCs/>
-                <w:i w:val="0"/>
-                <w:iCs w:val="0"/>
-              </w:rPr>
-              <w:fldChar w:fldCharType="separate"/>
-            </w:r>
-            <w:r>
-              <w:rPr>
-                <w:b/>
-                <w:bCs/>
-                <w:i w:val="0"/>
-                <w:iCs w:val="0"/>
-                <w:noProof/>
-              </w:rPr>
-              <w:t>4</w:t>
-            </w:r>
-            <w:r>
-              <w:rPr>
-                <w:b/>
-                <w:bCs/>
-                <w:i w:val="0"/>
-                <w:iCs w:val="0"/>
-              </w:rPr>
-              <w:fldChar w:fldCharType="end"/>
-            </w:r>
-            <w:r>
-              <w:rPr>
-                <w:b/>
-                <w:bCs/>
-                <w:i w:val="0"/>
-                <w:iCs w:val="0"/>
-              </w:rPr>
-              <w:t xml:space="preserve"> – Data Collection Metadata </w:t>
-            </w:r>
-            <w:r>
-              <w:rPr>
-                <w:b/>
-                <w:bCs/>
-                <w:i w:val="0"/>
-                <w:iCs w:val="0"/>
-                <w:lang w:val="en-US"/>
-              </w:rPr>
-              <w:t>representation</w:t>
-            </w:r>
-          </w:p>
-        </w:tc>
-      </w:tr>
-    </w:tbl>
+      <w:r>
+        <w:rPr>
+          <w:noProof/>
+          <w:lang w:val="en-US"/>
+        </w:rPr>
+        <w:drawing>
+          <wp:inline distT="0" distB="0" distL="0" distR="0" wp14:anchorId="1DF6B43D" wp14:editId="6EFE53B3">
+            <wp:extent cx="6120130" cy="2736304"/>
+            <wp:effectExtent l="0" t="0" r="0" b="0"/>
+            <wp:docPr id="25" name="Immagine 25"/>
+            <wp:cNvGraphicFramePr>
+              <a:graphicFrameLocks xmlns:a="http://schemas.openxmlformats.org/drawingml/2006/main" noChangeAspect="1"/>
+            </wp:cNvGraphicFramePr>
+            <a:graphic xmlns:a="http://schemas.openxmlformats.org/drawingml/2006/main">
+              <a:graphicData uri="http://schemas.openxmlformats.org/drawingml/2006/picture">
+                <pic:pic xmlns:pic="http://schemas.openxmlformats.org/drawingml/2006/picture">
+                  <pic:nvPicPr>
+                    <pic:cNvPr id="0" name="Picture 8"/>
+                    <pic:cNvPicPr>
+                      <a:picLocks noChangeAspect="1" noChangeArrowheads="1"/>
+                    </pic:cNvPicPr>
+                  </pic:nvPicPr>
+                  <pic:blipFill>
+                    <a:blip r:embed="rId12" cstate="print">
+                      <a:extLst>
+                        <a:ext uri="{28A0092B-C50C-407E-A947-70E740481C1C}">
+                          <a14:useLocalDpi xmlns:a14="http://schemas.microsoft.com/office/drawing/2010/main" val="0"/>
+                        </a:ext>
+                      </a:extLst>
+                    </a:blip>
+                    <a:srcRect/>
+                    <a:stretch>
+                      <a:fillRect/>
+                    </a:stretch>
+                  </pic:blipFill>
+                  <pic:spPr bwMode="auto">
+                    <a:xfrm>
+                      <a:off x="0" y="0"/>
+                      <a:ext cx="6120130" cy="2736304"/>
+                    </a:xfrm>
+                    <a:prstGeom prst="rect">
+                      <a:avLst/>
+                    </a:prstGeom>
+                    <a:noFill/>
+                  </pic:spPr>
+                </pic:pic>
+              </a:graphicData>
+            </a:graphic>
+          </wp:inline>
+        </w:drawing>
+      </w:r>
+    </w:p>
+    <w:p>
+      <w:pPr>
+        <w:rPr>
+          <w:lang w:val="en-US"/>
+        </w:rPr>
+      </w:pPr>
+      <w:r>
+        <w:rPr>
+          <w:b/>
+          <w:bCs/>
+        </w:rPr>
+        <w:t xml:space="preserve">Figure </w:t>
+      </w:r>
+      <w:r>
+        <w:rPr>
+          <w:b/>
+          <w:bCs/>
+          <w:i/>
+          <w:iCs/>
+        </w:rPr>
+        <w:fldChar w:fldCharType="begin"/>
+      </w:r>
+      <w:r>
+        <w:rPr>
+          <w:b/>
+          <w:bCs/>
+        </w:rPr>
+        <w:instrText xml:space="preserve"> SEQ Figure \* ARABIC </w:instrText>
+      </w:r>
+      <w:r>
+        <w:rPr>
+          <w:b/>
+          <w:bCs/>
+          <w:i/>
+          <w:iCs/>
+        </w:rPr>
+        <w:fldChar w:fldCharType="separate"/>
+      </w:r>
+      <w:r>
+        <w:rPr>
+          <w:b/>
+          <w:bCs/>
+          <w:noProof/>
+        </w:rPr>
+        <w:t>4</w:t>
+      </w:r>
+      <w:r>
+        <w:rPr>
+          <w:b/>
+          <w:bCs/>
+          <w:i/>
+          <w:iCs/>
+        </w:rPr>
+        <w:fldChar w:fldCharType="end"/>
+      </w:r>
+      <w:r>
+        <w:rPr>
+          <w:b/>
+          <w:bCs/>
+        </w:rPr>
+        <w:t xml:space="preserve"> – Data Collection Metadata </w:t>
+      </w:r>
+      <w:r>
+        <w:rPr>
+          <w:b/>
+          <w:bCs/>
+          <w:lang w:val="en-US"/>
+        </w:rPr>
+        <w:t>representation</w:t>
+      </w:r>
+    </w:p>
     <w:p/>
     <w:p>
       <w:pPr>
@@ -1615,14 +1868,12 @@
         </w:rPr>
         <w:t xml:space="preserve">The figure </w:t>
       </w:r>
-      <w:proofErr w:type="gramStart"/>
-      <w:r>
-        <w:rPr>
-          <w:lang w:val="en-US"/>
-        </w:rPr>
-        <w:t>highlight</w:t>
-      </w:r>
-      <w:proofErr w:type="gramEnd"/>
+      <w:r>
+        <w:rPr>
+          <w:lang w:val="en-US"/>
+        </w:rPr>
+        <w:t>highlights</w:t>
+      </w:r>
       <w:r>
         <w:rPr>
           <w:lang w:val="en-US"/>
@@ -1665,7 +1916,19 @@
         <w:rPr>
           <w:lang w:val="en-US"/>
         </w:rPr>
-        <w:t>Considering three kinds of possible data objects:</w:t>
+        <w:t xml:space="preserve">Considering three </w:t>
+      </w:r>
+      <w:r>
+        <w:rPr>
+          <w:lang w:val="en-US"/>
+        </w:rPr>
+        <w:t xml:space="preserve">possible </w:t>
+      </w:r>
+      <w:r>
+        <w:rPr>
+          <w:lang w:val="en-US"/>
+        </w:rPr>
+        <w:t>kinds of data objects:</w:t>
       </w:r>
     </w:p>
     <w:p>
@@ -1685,6 +1948,12 @@
         </w:rPr>
         <w:t>Non-FHIR object</w:t>
       </w:r>
+      <w:r>
+        <w:rPr>
+          <w:lang w:val="en-US"/>
+        </w:rPr>
+        <w:t>s</w:t>
+      </w:r>
     </w:p>
     <w:p>
       <w:pPr>
@@ -1735,7 +2004,21 @@
           <w:shd w:val="clear" w:color="auto" w:fill="FFFFFF"/>
           <w:lang w:val="en-US"/>
         </w:rPr>
-        <w:t xml:space="preserve">The following table highlight how </w:t>
+        <w:t>The following table highlight</w:t>
+      </w:r>
+      <w:r>
+        <w:rPr>
+          <w:shd w:val="clear" w:color="auto" w:fill="FFFFFF"/>
+          <w:lang w:val="en-US"/>
+        </w:rPr>
+        <w:t>s</w:t>
+      </w:r>
+      <w:r>
+        <w:rPr>
+          <w:shd w:val="clear" w:color="auto" w:fill="FFFFFF"/>
+          <w:lang w:val="en-US"/>
+        </w:rPr>
+        <w:t xml:space="preserve"> how </w:t>
       </w:r>
       <w:r>
         <w:rPr>
@@ -1789,6 +2072,7 @@
               <w:rPr>
                 <w:b/>
                 <w:bCs/>
+                <w:lang w:val="en-US"/>
               </w:rPr>
             </w:pPr>
           </w:p>
@@ -1812,8 +2096,17 @@
                 <w:b/>
                 <w:bCs/>
               </w:rPr>
-              <w:t>Library content</w:t>
+              <w:t xml:space="preserve">Library </w:t>
             </w:r>
+            <w:proofErr w:type="spellStart"/>
+            <w:r>
+              <w:rPr>
+                <w:b/>
+                <w:bCs/>
+              </w:rPr>
+              <w:t>content</w:t>
+            </w:r>
+            <w:proofErr w:type="spellEnd"/>
           </w:p>
         </w:tc>
         <w:tc>
@@ -1830,12 +2123,37 @@
                 <w:bCs/>
               </w:rPr>
             </w:pPr>
+            <w:proofErr w:type="spellStart"/>
             <w:r>
               <w:rPr>
                 <w:b/>
                 <w:bCs/>
               </w:rPr>
-              <w:t>Citation relatedTo.target[x]</w:t>
+              <w:t>Citation</w:t>
+            </w:r>
+            <w:proofErr w:type="spellEnd"/>
+            <w:r>
+              <w:rPr>
+                <w:b/>
+                <w:bCs/>
+              </w:rPr>
+              <w:t xml:space="preserve"> </w:t>
+            </w:r>
+            <w:proofErr w:type="spellStart"/>
+            <w:r>
+              <w:rPr>
+                <w:b/>
+                <w:bCs/>
+              </w:rPr>
+              <w:t>relatedTo.target</w:t>
+            </w:r>
+            <w:proofErr w:type="spellEnd"/>
+            <w:r>
+              <w:rPr>
+                <w:b/>
+                <w:bCs/>
+              </w:rPr>
+              <w:t>[x]</w:t>
             </w:r>
           </w:p>
         </w:tc>
@@ -1853,13 +2171,31 @@
                 <w:bCs/>
               </w:rPr>
             </w:pPr>
+            <w:proofErr w:type="spellStart"/>
             <w:r>
               <w:rPr>
                 <w:b/>
                 <w:bCs/>
               </w:rPr>
-              <w:t>Research Study results</w:t>
+              <w:t>Research</w:t>
             </w:r>
+            <w:proofErr w:type="spellEnd"/>
+            <w:r>
+              <w:rPr>
+                <w:b/>
+                <w:bCs/>
+              </w:rPr>
+              <w:t xml:space="preserve"> Study </w:t>
+            </w:r>
+            <w:proofErr w:type="spellStart"/>
+            <w:r>
+              <w:rPr>
+                <w:b/>
+                <w:bCs/>
+              </w:rPr>
+              <w:t>results</w:t>
+            </w:r>
+            <w:proofErr w:type="spellEnd"/>
           </w:p>
         </w:tc>
       </w:tr>
@@ -2026,8 +2362,19 @@
                 <w:kern w:val="24"/>
                 <w:lang w:val="en-US"/>
               </w:rPr>
-              <w:t>link via uri</w:t>
+              <w:t xml:space="preserve">link via </w:t>
             </w:r>
+            <w:proofErr w:type="spellStart"/>
+            <w:r>
+              <w:rPr>
+                <w:rFonts w:ascii="Calibri" w:eastAsia="Times New Roman" w:hAnsi="Calibri" w:cs="Calibri"/>
+                <w:color w:val="000000" w:themeColor="dark1"/>
+                <w:kern w:val="24"/>
+                <w:lang w:val="en-US"/>
+              </w:rPr>
+              <w:t>uri</w:t>
+            </w:r>
+            <w:proofErr w:type="spellEnd"/>
           </w:p>
         </w:tc>
         <w:tc>
@@ -2051,8 +2398,19 @@
                 <w:kern w:val="24"/>
                 <w:lang w:val="en-US"/>
               </w:rPr>
-              <w:t>link via uri</w:t>
+              <w:t xml:space="preserve">link via </w:t>
             </w:r>
+            <w:proofErr w:type="spellStart"/>
+            <w:r>
+              <w:rPr>
+                <w:rFonts w:ascii="Calibri" w:eastAsia="Times New Roman" w:hAnsi="Calibri" w:cs="Calibri"/>
+                <w:color w:val="000000" w:themeColor="dark1"/>
+                <w:kern w:val="24"/>
+                <w:lang w:val="en-US"/>
+              </w:rPr>
+              <w:t>uri</w:t>
+            </w:r>
+            <w:proofErr w:type="spellEnd"/>
           </w:p>
         </w:tc>
         <w:tc>
@@ -2069,6 +2427,7 @@
                 <w:lang w:val="en-US"/>
               </w:rPr>
             </w:pPr>
+            <w:proofErr w:type="spellStart"/>
             <w:r>
               <w:rPr>
                 <w:rFonts w:ascii="Calibri" w:eastAsia="Times New Roman" w:hAnsi="Calibri" w:cs="Calibri"/>
@@ -2078,6 +2437,7 @@
               </w:rPr>
               <w:t>EvidenceReport.relatedArtifact</w:t>
             </w:r>
+            <w:proofErr w:type="spellEnd"/>
           </w:p>
         </w:tc>
       </w:tr>
@@ -2135,8 +2495,19 @@
                 <w:kern w:val="24"/>
                 <w:lang w:val="en-US"/>
               </w:rPr>
-              <w:t>link via uri</w:t>
+              <w:t xml:space="preserve">link via </w:t>
             </w:r>
+            <w:proofErr w:type="spellStart"/>
+            <w:r>
+              <w:rPr>
+                <w:rFonts w:ascii="Calibri" w:eastAsia="Times New Roman" w:hAnsi="Calibri" w:cs="Calibri"/>
+                <w:color w:val="000000" w:themeColor="dark1"/>
+                <w:kern w:val="24"/>
+                <w:lang w:val="en-US"/>
+              </w:rPr>
+              <w:t>uri</w:t>
+            </w:r>
+            <w:proofErr w:type="spellEnd"/>
           </w:p>
           <w:p>
             <w:pPr>
@@ -2221,6 +2592,7 @@
                 <w:lang w:val="en-US"/>
               </w:rPr>
             </w:pPr>
+            <w:proofErr w:type="spellStart"/>
             <w:r>
               <w:rPr>
                 <w:rFonts w:ascii="Calibri" w:eastAsia="Times New Roman" w:hAnsi="Calibri" w:cs="Calibri"/>
@@ -2230,6 +2602,7 @@
               </w:rPr>
               <w:t>EvidenceReport.relatedArtifact</w:t>
             </w:r>
+            <w:proofErr w:type="spellEnd"/>
           </w:p>
         </w:tc>
       </w:tr>
@@ -2287,8 +2660,19 @@
                 <w:kern w:val="24"/>
                 <w:lang w:val="en-US"/>
               </w:rPr>
-              <w:t>link via uri</w:t>
+              <w:t xml:space="preserve">link via </w:t>
             </w:r>
+            <w:proofErr w:type="spellStart"/>
+            <w:r>
+              <w:rPr>
+                <w:rFonts w:ascii="Calibri" w:eastAsia="Times New Roman" w:hAnsi="Calibri" w:cs="Calibri"/>
+                <w:color w:val="000000" w:themeColor="dark1"/>
+                <w:kern w:val="24"/>
+                <w:lang w:val="en-US"/>
+              </w:rPr>
+              <w:t>uri</w:t>
+            </w:r>
+            <w:proofErr w:type="spellEnd"/>
           </w:p>
           <w:p>
             <w:pPr>
@@ -2373,6 +2757,7 @@
                 <w:lang w:val="en-US"/>
               </w:rPr>
             </w:pPr>
+            <w:proofErr w:type="spellStart"/>
             <w:r>
               <w:rPr>
                 <w:rFonts w:ascii="Calibri" w:eastAsia="Times New Roman" w:hAnsi="Calibri" w:cs="Calibri"/>
@@ -2382,6 +2767,7 @@
               </w:rPr>
               <w:t>EvidenceReport.relatedArtifact</w:t>
             </w:r>
+            <w:proofErr w:type="spellEnd"/>
           </w:p>
         </w:tc>
       </w:tr>
@@ -2397,6 +2783,585 @@
     </w:p>
     <w:p>
       <w:pPr>
+        <w:pStyle w:val="Titolo4"/>
+        <w:rPr>
+          <w:lang w:val="en-US"/>
+        </w:rPr>
+      </w:pPr>
+      <w:r>
+        <w:rPr>
+          <w:lang w:val="en-US"/>
+        </w:rPr>
+        <w:t>Subject Level (</w:t>
+      </w:r>
+      <w:proofErr w:type="gramStart"/>
+      <w:r>
+        <w:rPr>
+          <w:lang w:val="en-US"/>
+        </w:rPr>
+        <w:t>e.g.</w:t>
+      </w:r>
+      <w:proofErr w:type="gramEnd"/>
+      <w:r>
+        <w:rPr>
+          <w:lang w:val="en-US"/>
+        </w:rPr>
+        <w:t xml:space="preserve"> Patient)</w:t>
+      </w:r>
+    </w:p>
+    <w:p>
+      <w:pPr>
+        <w:rPr>
+          <w:lang w:val="en-US"/>
+        </w:rPr>
+      </w:pPr>
+    </w:p>
+    <w:p>
+      <w:pPr>
+        <w:rPr>
+          <w:lang w:val="en-US"/>
+        </w:rPr>
+      </w:pPr>
+      <w:r>
+        <w:rPr>
+          <w:lang w:val="en-US"/>
+        </w:rPr>
+        <w:t xml:space="preserve">As describe above, </w:t>
+      </w:r>
+      <w:r>
+        <w:rPr>
+          <w:lang w:val="en-US"/>
+        </w:rPr>
+        <w:t xml:space="preserve">at the subject level, </w:t>
+      </w:r>
+      <w:r>
+        <w:rPr>
+          <w:lang w:val="en-US"/>
+        </w:rPr>
+        <w:t xml:space="preserve">the </w:t>
+      </w:r>
+      <w:r>
+        <w:rPr>
+          <w:lang w:val="en-US"/>
+        </w:rPr>
+        <w:t xml:space="preserve">boundary between metadata and data is not always so sharp, since the classification can </w:t>
+      </w:r>
+      <w:r>
+        <w:rPr>
+          <w:lang w:val="en-US"/>
+        </w:rPr>
+        <w:t>depend on the perspective: for example, the gestational age of a EGC measurement</w:t>
+      </w:r>
+      <w:r>
+        <w:rPr>
+          <w:lang w:val="en-US"/>
+        </w:rPr>
+        <w:t xml:space="preserve"> </w:t>
+      </w:r>
+      <w:r>
+        <w:rPr>
+          <w:lang w:val="en-US"/>
+        </w:rPr>
+        <w:t>subject, is a measure metadata, but also a subject data.</w:t>
+      </w:r>
+    </w:p>
+    <w:p>
+      <w:pPr>
+        <w:rPr>
+          <w:b/>
+          <w:bCs/>
+          <w:lang w:val="en-US"/>
+        </w:rPr>
+      </w:pPr>
+      <w:r>
+        <w:rPr>
+          <w:lang w:val="en-US"/>
+        </w:rPr>
+        <w:t xml:space="preserve">This guide will not therefore to attempt to </w:t>
+      </w:r>
+      <w:r>
+        <w:rPr>
+          <w:b/>
+          <w:bCs/>
+          <w:lang w:val="en-US"/>
+        </w:rPr>
+        <w:t xml:space="preserve">prescribe any </w:t>
+      </w:r>
+      <w:r>
+        <w:rPr>
+          <w:b/>
+          <w:bCs/>
+          <w:lang w:val="en-US"/>
+        </w:rPr>
+        <w:t>tight separation of metadata/data at the subject level</w:t>
+      </w:r>
+      <w:r>
+        <w:rPr>
+          <w:b/>
+          <w:bCs/>
+          <w:lang w:val="en-US"/>
+        </w:rPr>
+        <w:t>.</w:t>
+      </w:r>
+    </w:p>
+    <w:p>
+      <w:pPr>
+        <w:rPr>
+          <w:lang w:val="en-US"/>
+        </w:rPr>
+      </w:pPr>
+      <w:r>
+        <w:rPr>
+          <w:lang w:val="en-US"/>
+        </w:rPr>
+        <w:t xml:space="preserve">Concerning </w:t>
+      </w:r>
+      <w:r>
+        <w:rPr>
+          <w:lang w:val="en-US"/>
+        </w:rPr>
+        <w:t>three</w:t>
+      </w:r>
+      <w:r>
+        <w:rPr>
+          <w:lang w:val="en-US"/>
+        </w:rPr>
+        <w:t xml:space="preserve"> possible kinds of data objects </w:t>
+      </w:r>
+      <w:r>
+        <w:rPr>
+          <w:lang w:val="en-US"/>
+        </w:rPr>
+        <w:t xml:space="preserve">that </w:t>
+      </w:r>
+      <w:r>
+        <w:rPr>
+          <w:lang w:val="en-US"/>
+        </w:rPr>
+        <w:t>have been mentioned above:</w:t>
+      </w:r>
+    </w:p>
+    <w:p>
+      <w:pPr>
+        <w:pStyle w:val="Paragrafoelenco"/>
+        <w:numPr>
+          <w:ilvl w:val="0"/>
+          <w:numId w:val="19"/>
+        </w:numPr>
+        <w:rPr>
+          <w:lang w:val="en-US"/>
+        </w:rPr>
+      </w:pPr>
+      <w:r>
+        <w:rPr>
+          <w:lang w:val="en-US"/>
+        </w:rPr>
+        <w:t>Non-FHIR object</w:t>
+      </w:r>
+      <w:r>
+        <w:rPr>
+          <w:lang w:val="en-US"/>
+        </w:rPr>
+        <w:t xml:space="preserve">s </w:t>
+      </w:r>
+    </w:p>
+    <w:p>
+      <w:pPr>
+        <w:pStyle w:val="Paragrafoelenco"/>
+        <w:numPr>
+          <w:ilvl w:val="0"/>
+          <w:numId w:val="19"/>
+        </w:numPr>
+        <w:rPr>
+          <w:lang w:val="en-US"/>
+        </w:rPr>
+      </w:pPr>
+      <w:r>
+        <w:rPr>
+          <w:lang w:val="en-US"/>
+        </w:rPr>
+        <w:t>FHIR and non-FHIR objects</w:t>
+      </w:r>
+    </w:p>
+    <w:p>
+      <w:pPr>
+        <w:pStyle w:val="Paragrafoelenco"/>
+        <w:numPr>
+          <w:ilvl w:val="0"/>
+          <w:numId w:val="19"/>
+        </w:numPr>
+        <w:rPr>
+          <w:lang w:val="en-US"/>
+        </w:rPr>
+      </w:pPr>
+      <w:r>
+        <w:rPr>
+          <w:lang w:val="en-US"/>
+        </w:rPr>
+        <w:t>FHIR-only objects</w:t>
+      </w:r>
+    </w:p>
+    <w:p>
+      <w:pPr>
+        <w:rPr>
+          <w:lang w:val="en-US"/>
+        </w:rPr>
+      </w:pPr>
+    </w:p>
+    <w:p>
+      <w:pPr>
+        <w:rPr>
+          <w:lang w:val="en-US"/>
+        </w:rPr>
+      </w:pPr>
+      <w:r>
+        <w:rPr>
+          <w:lang w:val="en-US"/>
+        </w:rPr>
+        <w:t>In case of n</w:t>
+      </w:r>
+      <w:r>
+        <w:rPr>
+          <w:lang w:val="en-US"/>
+        </w:rPr>
+        <w:t xml:space="preserve">on-FHIR objects </w:t>
+      </w:r>
+      <w:r>
+        <w:rPr>
+          <w:lang w:val="en-US"/>
+        </w:rPr>
+        <w:t xml:space="preserve">it should be evaluated feasibility and cost/benefit of transforming these objects (completely or partially) in FHIR; or having them referred by a subject level FHIR resource </w:t>
+      </w:r>
+      <w:r>
+        <w:rPr>
+          <w:highlight w:val="yellow"/>
+          <w:lang w:val="en-US"/>
+        </w:rPr>
+        <w:t>(see the group resource case)</w:t>
+      </w:r>
+    </w:p>
+    <w:p>
+      <w:pPr>
+        <w:rPr>
+          <w:lang w:val="en-US"/>
+        </w:rPr>
+      </w:pPr>
+      <w:r>
+        <w:rPr>
+          <w:lang w:val="en-US"/>
+        </w:rPr>
+        <w:t xml:space="preserve">For what concern the intermediate case (FHIR and non-FHIR objects) this should be evaluated case by case </w:t>
+      </w:r>
+      <w:r>
+        <w:rPr>
+          <w:lang w:val="en-US"/>
+        </w:rPr>
+        <w:t xml:space="preserve">depending on where and how FHIR resources are used and the possibility to </w:t>
+      </w:r>
+      <w:proofErr w:type="spellStart"/>
+      <w:r>
+        <w:rPr>
+          <w:lang w:val="en-US"/>
+        </w:rPr>
+        <w:t>FHIRify</w:t>
+      </w:r>
+      <w:proofErr w:type="spellEnd"/>
+      <w:r>
+        <w:rPr>
+          <w:lang w:val="en-US"/>
+        </w:rPr>
+        <w:t xml:space="preserve"> the non-FHIR objects. Depending on this the solutions proposed for the other two cases should be </w:t>
+      </w:r>
+      <w:proofErr w:type="gramStart"/>
+      <w:r>
+        <w:rPr>
+          <w:lang w:val="en-US"/>
+        </w:rPr>
+        <w:t>assessed</w:t>
+      </w:r>
+      <w:proofErr w:type="gramEnd"/>
+      <w:r>
+        <w:rPr>
+          <w:lang w:val="en-US"/>
+        </w:rPr>
+        <w:t xml:space="preserve"> </w:t>
+      </w:r>
+    </w:p>
+    <w:p>
+      <w:pPr>
+        <w:rPr>
+          <w:lang w:val="en-US"/>
+        </w:rPr>
+      </w:pPr>
+      <w:r>
+        <w:rPr>
+          <w:lang w:val="en-US"/>
+        </w:rPr>
+        <w:t xml:space="preserve">In </w:t>
+      </w:r>
+      <w:r>
+        <w:rPr>
+          <w:lang w:val="en-US"/>
+        </w:rPr>
+        <w:t xml:space="preserve">case of all the data represented by using FHIR resources, </w:t>
+      </w:r>
+      <w:r>
+        <w:rPr>
+          <w:highlight w:val="yellow"/>
+          <w:lang w:val="en-US"/>
+        </w:rPr>
+        <w:t xml:space="preserve">two main possible approaches </w:t>
+      </w:r>
+      <w:r>
+        <w:rPr>
+          <w:highlight w:val="yellow"/>
+          <w:lang w:val="en-US"/>
+        </w:rPr>
+        <w:t xml:space="preserve">for FAIR subject level data/metadata </w:t>
+      </w:r>
+      <w:r>
+        <w:rPr>
+          <w:lang w:val="en-US"/>
+        </w:rPr>
+        <w:t>can be considered</w:t>
+      </w:r>
+      <w:r>
+        <w:rPr>
+          <w:lang w:val="en-US"/>
+        </w:rPr>
+        <w:t>, leaving then to the implementers the choice about the most appropriate solution in a specific context:</w:t>
+      </w:r>
+    </w:p>
+    <w:p>
+      <w:pPr>
+        <w:pStyle w:val="Paragrafoelenco"/>
+        <w:numPr>
+          <w:ilvl w:val="0"/>
+          <w:numId w:val="18"/>
+        </w:numPr>
+        <w:rPr>
+          <w:lang w:val="en-US"/>
+        </w:rPr>
+      </w:pPr>
+      <w:r>
+        <w:rPr>
+          <w:highlight w:val="yellow"/>
+          <w:lang w:val="en-US"/>
+        </w:rPr>
+        <w:t xml:space="preserve">Direct </w:t>
+      </w:r>
+      <w:r>
+        <w:rPr>
+          <w:highlight w:val="yellow"/>
+          <w:lang w:val="en-US"/>
+        </w:rPr>
+        <w:t>references</w:t>
+      </w:r>
+      <w:r>
+        <w:rPr>
+          <w:highlight w:val="yellow"/>
+          <w:lang w:val="en-US"/>
+        </w:rPr>
+        <w:t xml:space="preserve">: </w:t>
+      </w:r>
+      <w:r>
+        <w:rPr>
+          <w:lang w:val="en-US"/>
+        </w:rPr>
+        <w:t xml:space="preserve">the collection refers directly the resources describing the (main) subject level data, relying on the existing FHIR resource relationships to describe the entire subject level set of data/metadata. For example, a study refers a Condition resource, using the </w:t>
+      </w:r>
+      <w:r>
+        <w:rPr>
+          <w:i/>
+          <w:iCs/>
+          <w:lang w:val="en-US"/>
+        </w:rPr>
+        <w:t>subject</w:t>
+      </w:r>
+      <w:r>
+        <w:rPr>
+          <w:lang w:val="en-US"/>
+        </w:rPr>
+        <w:t xml:space="preserve">, the </w:t>
+      </w:r>
+      <w:r>
+        <w:rPr>
+          <w:i/>
+          <w:iCs/>
+          <w:lang w:val="en-US"/>
+        </w:rPr>
+        <w:t>encounter</w:t>
+      </w:r>
+      <w:r>
+        <w:rPr>
+          <w:lang w:val="en-US"/>
+        </w:rPr>
+        <w:t xml:space="preserve"> and the </w:t>
+      </w:r>
+      <w:r>
+        <w:rPr>
+          <w:i/>
+          <w:iCs/>
+          <w:lang w:val="en-US"/>
+        </w:rPr>
+        <w:t>evidence</w:t>
+      </w:r>
+      <w:r>
+        <w:rPr>
+          <w:lang w:val="en-US"/>
+        </w:rPr>
+        <w:t xml:space="preserve"> references to document the patient, encounter and other information used as </w:t>
+      </w:r>
+      <w:proofErr w:type="gramStart"/>
+      <w:r>
+        <w:rPr>
+          <w:lang w:val="en-US"/>
+        </w:rPr>
+        <w:t>evidences</w:t>
+      </w:r>
+      <w:proofErr w:type="gramEnd"/>
+      <w:r>
+        <w:rPr>
+          <w:lang w:val="en-US"/>
+        </w:rPr>
+        <w:t>.</w:t>
+      </w:r>
+    </w:p>
+    <w:p>
+      <w:pPr>
+        <w:pStyle w:val="Paragrafoelenco"/>
+        <w:numPr>
+          <w:ilvl w:val="0"/>
+          <w:numId w:val="18"/>
+        </w:numPr>
+        <w:rPr>
+          <w:highlight w:val="yellow"/>
+          <w:lang w:val="en-US"/>
+        </w:rPr>
+      </w:pPr>
+      <w:r>
+        <w:rPr>
+          <w:highlight w:val="yellow"/>
+          <w:lang w:val="en-US"/>
+        </w:rPr>
+        <w:t>Group resources</w:t>
+      </w:r>
+      <w:r>
+        <w:rPr>
+          <w:lang w:val="en-US"/>
+        </w:rPr>
+        <w:t>. The second approach is to group all the subject level data, by using appropriate FHIR resources (</w:t>
+      </w:r>
+      <w:proofErr w:type="spellStart"/>
+      <w:r>
+        <w:rPr>
+          <w:lang w:val="en-US"/>
+        </w:rPr>
+        <w:t>EvidenceReport</w:t>
+      </w:r>
+      <w:proofErr w:type="spellEnd"/>
+      <w:r>
+        <w:rPr>
+          <w:lang w:val="en-US"/>
+        </w:rPr>
+        <w:t xml:space="preserve">, Bundle[collection], Composition, List; </w:t>
+      </w:r>
+      <w:proofErr w:type="spellStart"/>
+      <w:r>
+        <w:rPr>
+          <w:lang w:val="en-US"/>
+        </w:rPr>
+        <w:t>DocumentManifest</w:t>
+      </w:r>
+      <w:proofErr w:type="spellEnd"/>
+      <w:r>
+        <w:rPr>
+          <w:lang w:val="en-US"/>
+        </w:rPr>
+        <w:t>). This grouping resource may play a metadata role.</w:t>
+      </w:r>
+    </w:p>
+    <w:p>
+      <w:pPr>
+        <w:rPr>
+          <w:lang w:val="en-US"/>
+        </w:rPr>
+      </w:pPr>
+    </w:p>
+    <w:p>
+      <w:pPr>
+        <w:ind w:left="708"/>
+        <w:rPr>
+          <w:lang w:val="en-US"/>
+        </w:rPr>
+      </w:pPr>
+      <w:r>
+        <w:rPr>
+          <w:lang w:val="en-US"/>
+        </w:rPr>
+        <w:t>Open questions:</w:t>
+      </w:r>
+    </w:p>
+    <w:p>
+      <w:pPr>
+        <w:ind w:left="708"/>
+        <w:rPr>
+          <w:lang w:val="en-US"/>
+        </w:rPr>
+      </w:pPr>
+      <w:r>
+        <w:rPr>
+          <w:lang w:val="en-US"/>
+        </w:rPr>
+        <w:t>Should we leave all these options open or suggest one or few specific solutions?</w:t>
+      </w:r>
+    </w:p>
+    <w:p>
+      <w:pPr>
+        <w:rPr>
+          <w:lang w:val="en-US"/>
+        </w:rPr>
+      </w:pPr>
+    </w:p>
+    <w:p>
+      <w:pPr>
+        <w:rPr>
+          <w:i/>
+          <w:iCs/>
+          <w:lang w:val="en-US"/>
+        </w:rPr>
+      </w:pPr>
+      <w:r>
+        <w:rPr>
+          <w:i/>
+          <w:iCs/>
+          <w:highlight w:val="yellow"/>
+          <w:lang w:val="en-US"/>
+        </w:rPr>
+        <w:lastRenderedPageBreak/>
+        <w:t>&lt; expand this part explain pros and contra of the different options&gt;</w:t>
+      </w:r>
+    </w:p>
+    <w:p>
+      <w:pPr>
+        <w:rPr>
+          <w:i/>
+          <w:iCs/>
+          <w:lang w:val="en-US"/>
+        </w:rPr>
+      </w:pPr>
+    </w:p>
+    <w:p>
+      <w:pPr>
+        <w:pStyle w:val="Nessunaspaziatura"/>
+        <w:rPr>
+          <w:shd w:val="clear" w:color="auto" w:fill="FFFFFF"/>
+          <w:lang w:val="en-US"/>
+        </w:rPr>
+      </w:pPr>
+    </w:p>
+    <w:p>
+      <w:pPr>
         <w:pStyle w:val="Nessunaspaziatura"/>
         <w:rPr>
           <w:i/>
@@ -2455,26 +3420,16 @@
           <w:iCs/>
           <w:lang w:val="en-US"/>
         </w:rPr>
-        <w:t xml:space="preserve">&lt; move to another </w:t>
-      </w:r>
-      <w:proofErr w:type="gramStart"/>
+        <w:t>&lt; move to another page</w:t>
+      </w:r>
       <w:r>
         <w:rPr>
           <w:i/>
           <w:iCs/>
           <w:lang w:val="en-US"/>
         </w:rPr>
-        <w:t>page</w:t>
-      </w:r>
-      <w:r>
-        <w:rPr>
-          <w:i/>
-          <w:iCs/>
-          <w:lang w:val="en-US"/>
-        </w:rPr>
-        <w:t xml:space="preserve"> ?</w:t>
-      </w:r>
-      <w:proofErr w:type="gramEnd"/>
+        <w:t>?</w:t>
+      </w:r>
       <w:r>
         <w:rPr>
           <w:i/>
@@ -2519,13 +3474,23 @@
         </w:rPr>
         <w:t xml:space="preserve">and realize all the FAIR recommendations since the beginning: </w:t>
       </w:r>
-      <w:r>
-        <w:rPr>
-          <w:b/>
-          <w:bCs/>
-          <w:lang w:val="en-US"/>
-        </w:rPr>
-        <w:t>FAIRness is a continuous improvement process</w:t>
+      <w:proofErr w:type="spellStart"/>
+      <w:r>
+        <w:rPr>
+          <w:b/>
+          <w:bCs/>
+          <w:lang w:val="en-US"/>
+        </w:rPr>
+        <w:t>FAIRness</w:t>
+      </w:r>
+      <w:proofErr w:type="spellEnd"/>
+      <w:r>
+        <w:rPr>
+          <w:b/>
+          <w:bCs/>
+          <w:lang w:val="en-US"/>
+        </w:rPr>
+        <w:t xml:space="preserve"> is a continuous improvement process</w:t>
       </w:r>
       <w:r>
         <w:rPr>
@@ -2913,6 +3878,92 @@
     </w:lvl>
   </w:abstractNum>
   <w:abstractNum w:abstractNumId="3" w15:restartNumberingAfterBreak="0">
+    <w:nsid w:val="1BF24AFE"/>
+    <w:multiLevelType w:val="hybridMultilevel"/>
+    <w:tmpl w:val="6338EAF4"/>
+    <w:lvl w:ilvl="0" w:tplc="0409000F">
+      <w:start w:val="1"/>
+      <w:numFmt w:val="decimal"/>
+      <w:lvlText w:val="%1."/>
+      <w:lvlJc w:val="left"/>
+      <w:pPr>
+        <w:ind w:left="720" w:hanging="360"/>
+      </w:pPr>
+    </w:lvl>
+    <w:lvl w:ilvl="1" w:tplc="04090019" w:tentative="1">
+      <w:start w:val="1"/>
+      <w:numFmt w:val="lowerLetter"/>
+      <w:lvlText w:val="%2."/>
+      <w:lvlJc w:val="left"/>
+      <w:pPr>
+        <w:ind w:left="1440" w:hanging="360"/>
+      </w:pPr>
+    </w:lvl>
+    <w:lvl w:ilvl="2" w:tplc="0409001B" w:tentative="1">
+      <w:start w:val="1"/>
+      <w:numFmt w:val="lowerRoman"/>
+      <w:lvlText w:val="%3."/>
+      <w:lvlJc w:val="right"/>
+      <w:pPr>
+        <w:ind w:left="2160" w:hanging="180"/>
+      </w:pPr>
+    </w:lvl>
+    <w:lvl w:ilvl="3" w:tplc="0409000F" w:tentative="1">
+      <w:start w:val="1"/>
+      <w:numFmt w:val="decimal"/>
+      <w:lvlText w:val="%4."/>
+      <w:lvlJc w:val="left"/>
+      <w:pPr>
+        <w:ind w:left="2880" w:hanging="360"/>
+      </w:pPr>
+    </w:lvl>
+    <w:lvl w:ilvl="4" w:tplc="04090019" w:tentative="1">
+      <w:start w:val="1"/>
+      <w:numFmt w:val="lowerLetter"/>
+      <w:lvlText w:val="%5."/>
+      <w:lvlJc w:val="left"/>
+      <w:pPr>
+        <w:ind w:left="3600" w:hanging="360"/>
+      </w:pPr>
+    </w:lvl>
+    <w:lvl w:ilvl="5" w:tplc="0409001B" w:tentative="1">
+      <w:start w:val="1"/>
+      <w:numFmt w:val="lowerRoman"/>
+      <w:lvlText w:val="%6."/>
+      <w:lvlJc w:val="right"/>
+      <w:pPr>
+        <w:ind w:left="4320" w:hanging="180"/>
+      </w:pPr>
+    </w:lvl>
+    <w:lvl w:ilvl="6" w:tplc="0409000F" w:tentative="1">
+      <w:start w:val="1"/>
+      <w:numFmt w:val="decimal"/>
+      <w:lvlText w:val="%7."/>
+      <w:lvlJc w:val="left"/>
+      <w:pPr>
+        <w:ind w:left="5040" w:hanging="360"/>
+      </w:pPr>
+    </w:lvl>
+    <w:lvl w:ilvl="7" w:tplc="04090019" w:tentative="1">
+      <w:start w:val="1"/>
+      <w:numFmt w:val="lowerLetter"/>
+      <w:lvlText w:val="%8."/>
+      <w:lvlJc w:val="left"/>
+      <w:pPr>
+        <w:ind w:left="5760" w:hanging="360"/>
+      </w:pPr>
+    </w:lvl>
+    <w:lvl w:ilvl="8" w:tplc="0409001B" w:tentative="1">
+      <w:start w:val="1"/>
+      <w:numFmt w:val="lowerRoman"/>
+      <w:lvlText w:val="%9."/>
+      <w:lvlJc w:val="right"/>
+      <w:pPr>
+        <w:ind w:left="6480" w:hanging="180"/>
+      </w:pPr>
+    </w:lvl>
+  </w:abstractNum>
+  <w:abstractNum w:abstractNumId="4" w15:restartNumberingAfterBreak="0">
     <w:nsid w:val="2C7B3420"/>
     <w:multiLevelType w:val="hybridMultilevel"/>
     <w:tmpl w:val="D6FC01C2"/>
@@ -3025,7 +4076,7 @@
       </w:rPr>
     </w:lvl>
   </w:abstractNum>
-  <w:abstractNum w:abstractNumId="4" w15:restartNumberingAfterBreak="0">
+  <w:abstractNum w:abstractNumId="5" w15:restartNumberingAfterBreak="0">
     <w:nsid w:val="371324D1"/>
     <w:multiLevelType w:val="hybridMultilevel"/>
     <w:tmpl w:val="20360554"/>
@@ -3138,7 +4189,7 @@
       </w:rPr>
     </w:lvl>
   </w:abstractNum>
-  <w:abstractNum w:abstractNumId="5" w15:restartNumberingAfterBreak="0">
+  <w:abstractNum w:abstractNumId="6" w15:restartNumberingAfterBreak="0">
     <w:nsid w:val="3EEB753E"/>
     <w:multiLevelType w:val="hybridMultilevel"/>
     <w:tmpl w:val="21A88BBA"/>
@@ -3224,7 +4275,7 @@
       </w:pPr>
     </w:lvl>
   </w:abstractNum>
-  <w:abstractNum w:abstractNumId="6" w15:restartNumberingAfterBreak="0">
+  <w:abstractNum w:abstractNumId="7" w15:restartNumberingAfterBreak="0">
     <w:nsid w:val="40AC35AD"/>
     <w:multiLevelType w:val="hybridMultilevel"/>
     <w:tmpl w:val="E36E7744"/>
@@ -3337,7 +4388,93 @@
       </w:rPr>
     </w:lvl>
   </w:abstractNum>
-  <w:abstractNum w:abstractNumId="7" w15:restartNumberingAfterBreak="0">
+  <w:abstractNum w:abstractNumId="8" w15:restartNumberingAfterBreak="0">
+    <w:nsid w:val="455761FD"/>
+    <w:multiLevelType w:val="hybridMultilevel"/>
+    <w:tmpl w:val="F0965B26"/>
+    <w:lvl w:ilvl="0" w:tplc="0409000F">
+      <w:start w:val="1"/>
+      <w:numFmt w:val="decimal"/>
+      <w:lvlText w:val="%1."/>
+      <w:lvlJc w:val="left"/>
+      <w:pPr>
+        <w:ind w:left="720" w:hanging="360"/>
+      </w:pPr>
+    </w:lvl>
+    <w:lvl w:ilvl="1" w:tplc="04090019" w:tentative="1">
+      <w:start w:val="1"/>
+      <w:numFmt w:val="lowerLetter"/>
+      <w:lvlText w:val="%2."/>
+      <w:lvlJc w:val="left"/>
+      <w:pPr>
+        <w:ind w:left="1440" w:hanging="360"/>
+      </w:pPr>
+    </w:lvl>
+    <w:lvl w:ilvl="2" w:tplc="0409001B" w:tentative="1">
+      <w:start w:val="1"/>
+      <w:numFmt w:val="lowerRoman"/>
+      <w:lvlText w:val="%3."/>
+      <w:lvlJc w:val="right"/>
+      <w:pPr>
+        <w:ind w:left="2160" w:hanging="180"/>
+      </w:pPr>
+    </w:lvl>
+    <w:lvl w:ilvl="3" w:tplc="0409000F" w:tentative="1">
+      <w:start w:val="1"/>
+      <w:numFmt w:val="decimal"/>
+      <w:lvlText w:val="%4."/>
+      <w:lvlJc w:val="left"/>
+      <w:pPr>
+        <w:ind w:left="2880" w:hanging="360"/>
+      </w:pPr>
+    </w:lvl>
+    <w:lvl w:ilvl="4" w:tplc="04090019" w:tentative="1">
+      <w:start w:val="1"/>
+      <w:numFmt w:val="lowerLetter"/>
+      <w:lvlText w:val="%5."/>
+      <w:lvlJc w:val="left"/>
+      <w:pPr>
+        <w:ind w:left="3600" w:hanging="360"/>
+      </w:pPr>
+    </w:lvl>
+    <w:lvl w:ilvl="5" w:tplc="0409001B" w:tentative="1">
+      <w:start w:val="1"/>
+      <w:numFmt w:val="lowerRoman"/>
+      <w:lvlText w:val="%6."/>
+      <w:lvlJc w:val="right"/>
+      <w:pPr>
+        <w:ind w:left="4320" w:hanging="180"/>
+      </w:pPr>
+    </w:lvl>
+    <w:lvl w:ilvl="6" w:tplc="0409000F" w:tentative="1">
+      <w:start w:val="1"/>
+      <w:numFmt w:val="decimal"/>
+      <w:lvlText w:val="%7."/>
+      <w:lvlJc w:val="left"/>
+      <w:pPr>
+        <w:ind w:left="5040" w:hanging="360"/>
+      </w:pPr>
+    </w:lvl>
+    <w:lvl w:ilvl="7" w:tplc="04090019" w:tentative="1">
+      <w:start w:val="1"/>
+      <w:numFmt w:val="lowerLetter"/>
+      <w:lvlText w:val="%8."/>
+      <w:lvlJc w:val="left"/>
+      <w:pPr>
+        <w:ind w:left="5760" w:hanging="360"/>
+      </w:pPr>
+    </w:lvl>
+    <w:lvl w:ilvl="8" w:tplc="0409001B" w:tentative="1">
+      <w:start w:val="1"/>
+      <w:numFmt w:val="lowerRoman"/>
+      <w:lvlText w:val="%9."/>
+      <w:lvlJc w:val="right"/>
+      <w:pPr>
+        <w:ind w:left="6480" w:hanging="180"/>
+      </w:pPr>
+    </w:lvl>
+  </w:abstractNum>
+  <w:abstractNum w:abstractNumId="9" w15:restartNumberingAfterBreak="0">
     <w:nsid w:val="4E80473C"/>
     <w:multiLevelType w:val="multilevel"/>
     <w:tmpl w:val="249035AA"/>
@@ -3486,7 +4623,7 @@
       </w:rPr>
     </w:lvl>
   </w:abstractNum>
-  <w:abstractNum w:abstractNumId="8" w15:restartNumberingAfterBreak="0">
+  <w:abstractNum w:abstractNumId="10" w15:restartNumberingAfterBreak="0">
     <w:nsid w:val="4F6C28E4"/>
     <w:multiLevelType w:val="hybridMultilevel"/>
     <w:tmpl w:val="FCB2C6B6"/>
@@ -3575,7 +4712,7 @@
       </w:pPr>
     </w:lvl>
   </w:abstractNum>
-  <w:abstractNum w:abstractNumId="9" w15:restartNumberingAfterBreak="0">
+  <w:abstractNum w:abstractNumId="11" w15:restartNumberingAfterBreak="0">
     <w:nsid w:val="531229D3"/>
     <w:multiLevelType w:val="multilevel"/>
     <w:tmpl w:val="962CAC1E"/>
@@ -3724,7 +4861,7 @@
       </w:rPr>
     </w:lvl>
   </w:abstractNum>
-  <w:abstractNum w:abstractNumId="10" w15:restartNumberingAfterBreak="0">
+  <w:abstractNum w:abstractNumId="12" w15:restartNumberingAfterBreak="0">
     <w:nsid w:val="5BFD424D"/>
     <w:multiLevelType w:val="hybridMultilevel"/>
     <w:tmpl w:val="A6801E70"/>
@@ -3837,7 +4974,7 @@
       </w:rPr>
     </w:lvl>
   </w:abstractNum>
-  <w:abstractNum w:abstractNumId="11" w15:restartNumberingAfterBreak="0">
+  <w:abstractNum w:abstractNumId="13" w15:restartNumberingAfterBreak="0">
     <w:nsid w:val="601001F7"/>
     <w:multiLevelType w:val="hybridMultilevel"/>
     <w:tmpl w:val="11EE388C"/>
@@ -3923,7 +5060,7 @@
       </w:pPr>
     </w:lvl>
   </w:abstractNum>
-  <w:abstractNum w:abstractNumId="12" w15:restartNumberingAfterBreak="0">
+  <w:abstractNum w:abstractNumId="14" w15:restartNumberingAfterBreak="0">
     <w:nsid w:val="60183141"/>
     <w:multiLevelType w:val="multilevel"/>
     <w:tmpl w:val="94A61F82"/>
@@ -4072,7 +5209,7 @@
       </w:rPr>
     </w:lvl>
   </w:abstractNum>
-  <w:abstractNum w:abstractNumId="13" w15:restartNumberingAfterBreak="0">
+  <w:abstractNum w:abstractNumId="15" w15:restartNumberingAfterBreak="0">
     <w:nsid w:val="64B96B39"/>
     <w:multiLevelType w:val="hybridMultilevel"/>
     <w:tmpl w:val="2C587ABC"/>
@@ -4161,7 +5298,7 @@
       </w:pPr>
     </w:lvl>
   </w:abstractNum>
-  <w:abstractNum w:abstractNumId="14" w15:restartNumberingAfterBreak="0">
+  <w:abstractNum w:abstractNumId="16" w15:restartNumberingAfterBreak="0">
     <w:nsid w:val="66812532"/>
     <w:multiLevelType w:val="hybridMultilevel"/>
     <w:tmpl w:val="6B040DF2"/>
@@ -4274,7 +5411,7 @@
       </w:rPr>
     </w:lvl>
   </w:abstractNum>
-  <w:abstractNum w:abstractNumId="15" w15:restartNumberingAfterBreak="0">
+  <w:abstractNum w:abstractNumId="17" w15:restartNumberingAfterBreak="0">
     <w:nsid w:val="6B1427D0"/>
     <w:multiLevelType w:val="hybridMultilevel"/>
     <w:tmpl w:val="41BC496A"/>
@@ -4360,7 +5497,7 @@
       </w:pPr>
     </w:lvl>
   </w:abstractNum>
-  <w:abstractNum w:abstractNumId="16" w15:restartNumberingAfterBreak="0">
+  <w:abstractNum w:abstractNumId="18" w15:restartNumberingAfterBreak="0">
     <w:nsid w:val="6CDE6029"/>
     <w:multiLevelType w:val="hybridMultilevel"/>
     <w:tmpl w:val="BE2898E6"/>
@@ -4501,55 +5638,61 @@
     </w:lvl>
   </w:abstractNum>
   <w:num w:numId="1">
-    <w:abstractNumId w:val="12"/>
+    <w:abstractNumId w:val="14"/>
   </w:num>
   <w:num w:numId="2">
-    <w:abstractNumId w:val="7"/>
+    <w:abstractNumId w:val="9"/>
   </w:num>
   <w:num w:numId="3">
-    <w:abstractNumId w:val="3"/>
+    <w:abstractNumId w:val="4"/>
   </w:num>
   <w:num w:numId="4">
     <w:abstractNumId w:val="2"/>
   </w:num>
   <w:num w:numId="5">
-    <w:abstractNumId w:val="4"/>
+    <w:abstractNumId w:val="5"/>
   </w:num>
   <w:num w:numId="6">
-    <w:abstractNumId w:val="11"/>
+    <w:abstractNumId w:val="13"/>
   </w:num>
   <w:num w:numId="7">
     <w:abstractNumId w:val="0"/>
   </w:num>
   <w:num w:numId="8">
-    <w:abstractNumId w:val="9"/>
+    <w:abstractNumId w:val="11"/>
   </w:num>
   <w:num w:numId="9">
+    <w:abstractNumId w:val="17"/>
+  </w:num>
+  <w:num w:numId="10">
+    <w:abstractNumId w:val="7"/>
+  </w:num>
+  <w:num w:numId="11">
+    <w:abstractNumId w:val="18"/>
+  </w:num>
+  <w:num w:numId="12">
     <w:abstractNumId w:val="15"/>
   </w:num>
-  <w:num w:numId="10">
+  <w:num w:numId="13">
+    <w:abstractNumId w:val="10"/>
+  </w:num>
+  <w:num w:numId="14">
+    <w:abstractNumId w:val="12"/>
+  </w:num>
+  <w:num w:numId="15">
     <w:abstractNumId w:val="6"/>
   </w:num>
-  <w:num w:numId="11">
+  <w:num w:numId="16">
     <w:abstractNumId w:val="16"/>
-  </w:num>
-  <w:num w:numId="12">
-    <w:abstractNumId w:val="13"/>
-  </w:num>
-  <w:num w:numId="13">
-    <w:abstractNumId w:val="8"/>
-  </w:num>
-  <w:num w:numId="14">
-    <w:abstractNumId w:val="10"/>
-  </w:num>
-  <w:num w:numId="15">
-    <w:abstractNumId w:val="5"/>
-  </w:num>
-  <w:num w:numId="16">
-    <w:abstractNumId w:val="14"/>
   </w:num>
   <w:num w:numId="17">
     <w:abstractNumId w:val="1"/>
+  </w:num>
+  <w:num w:numId="18">
+    <w:abstractNumId w:val="8"/>
+  </w:num>
+  <w:num w:numId="19">
+    <w:abstractNumId w:val="3"/>
   </w:num>
 </w:numbering>
 </file>
@@ -5047,6 +6190,7 @@
   <w:style w:type="character" w:default="1" w:styleId="Carpredefinitoparagrafo">
     <w:name w:val="Default Paragraph Font"/>
     <w:uiPriority w:val="1"/>
+    <w:semiHidden/>
     <w:unhideWhenUsed/>
   </w:style>
   <w:style w:type="table" w:default="1" w:styleId="Tabellanormale">

</xml_diff>